<commit_message>
update 5 point diagram
</commit_message>
<xml_diff>
--- a/Docs/V-Cycle Process/2.0 Design/DSD_template.docx
+++ b/Docs/V-Cycle Process/2.0 Design/DSD_template.docx
@@ -117,7 +117,7 @@
                 <w:sz w:val="32"/>
                 <w:szCs w:val="32"/>
               </w:rPr>
-              <w:t>Window Lifter</w:t>
+              <w:t>&lt;Project Name&gt;</w:t>
             </w:r>
           </w:p>
           <w:p>
@@ -1034,286 +1034,6 @@
           </w:p>
         </w:tc>
       </w:tr>
-      <w:tr>
-        <w:tc>
-          <w:tcPr>
-            <w:tcW w:w="633" w:type="dxa"/>
-          </w:tcPr>
-          <w:p>
-            <w:pPr>
-              <w:keepNext/>
-              <w:jc w:val="center"/>
-              <w:rPr>
-                <w:rFonts w:ascii="Helvetica Neue" w:eastAsia="Helvetica Neue" w:hAnsi="Helvetica Neue" w:cs="Helvetica Neue"/>
-                <w:sz w:val="16"/>
-                <w:szCs w:val="16"/>
-              </w:rPr>
-            </w:pPr>
-            <w:r>
-              <w:rPr>
-                <w:rFonts w:ascii="Helvetica Neue" w:eastAsia="Helvetica Neue" w:hAnsi="Helvetica Neue" w:cs="Helvetica Neue"/>
-                <w:sz w:val="16"/>
-                <w:szCs w:val="16"/>
-              </w:rPr>
-              <w:t>1.1</w:t>
-            </w:r>
-          </w:p>
-        </w:tc>
-        <w:tc>
-          <w:tcPr>
-            <w:tcW w:w="1301" w:type="dxa"/>
-          </w:tcPr>
-          <w:p>
-            <w:pPr>
-              <w:keepNext/>
-              <w:jc w:val="center"/>
-              <w:rPr>
-                <w:rFonts w:ascii="Helvetica Neue" w:eastAsia="Helvetica Neue" w:hAnsi="Helvetica Neue" w:cs="Helvetica Neue"/>
-                <w:sz w:val="16"/>
-                <w:szCs w:val="16"/>
-              </w:rPr>
-            </w:pPr>
-            <w:r>
-              <w:rPr>
-                <w:rFonts w:ascii="Helvetica Neue" w:eastAsia="Helvetica Neue" w:hAnsi="Helvetica Neue" w:cs="Helvetica Neue"/>
-                <w:sz w:val="16"/>
-                <w:szCs w:val="16"/>
-              </w:rPr>
-              <w:t>Draft</w:t>
-            </w:r>
-          </w:p>
-          <w:p>
-            <w:pPr>
-              <w:keepNext/>
-              <w:jc w:val="center"/>
-              <w:rPr>
-                <w:rFonts w:ascii="Helvetica Neue" w:eastAsia="Helvetica Neue" w:hAnsi="Helvetica Neue" w:cs="Helvetica Neue"/>
-                <w:sz w:val="16"/>
-                <w:szCs w:val="16"/>
-              </w:rPr>
-            </w:pPr>
-            <w:r>
-              <w:rPr>
-                <w:rFonts w:ascii="Helvetica Neue" w:eastAsia="Helvetica Neue" w:hAnsi="Helvetica Neue" w:cs="Helvetica Neue"/>
-                <w:sz w:val="16"/>
-                <w:szCs w:val="16"/>
-              </w:rPr>
-              <w:t xml:space="preserve"> 26-Oct-17</w:t>
-            </w:r>
-          </w:p>
-        </w:tc>
-        <w:tc>
-          <w:tcPr>
-            <w:tcW w:w="1301" w:type="dxa"/>
-          </w:tcPr>
-          <w:p>
-            <w:pPr>
-              <w:keepNext/>
-              <w:jc w:val="center"/>
-              <w:rPr>
-                <w:rFonts w:ascii="Helvetica Neue" w:eastAsia="Helvetica Neue" w:hAnsi="Helvetica Neue" w:cs="Helvetica Neue"/>
-                <w:sz w:val="16"/>
-                <w:szCs w:val="16"/>
-              </w:rPr>
-            </w:pPr>
-            <w:r>
-              <w:rPr>
-                <w:rFonts w:ascii="Helvetica Neue" w:eastAsia="Helvetica Neue" w:hAnsi="Helvetica Neue" w:cs="Helvetica Neue"/>
-                <w:sz w:val="16"/>
-                <w:szCs w:val="16"/>
-              </w:rPr>
-              <w:t>Rafael Sanchez</w:t>
-            </w:r>
-          </w:p>
-        </w:tc>
-        <w:tc>
-          <w:tcPr>
-            <w:tcW w:w="1301" w:type="dxa"/>
-          </w:tcPr>
-          <w:p>
-            <w:pPr>
-              <w:keepNext/>
-              <w:jc w:val="center"/>
-              <w:rPr>
-                <w:rFonts w:ascii="Helvetica Neue" w:eastAsia="Helvetica Neue" w:hAnsi="Helvetica Neue" w:cs="Helvetica Neue"/>
-                <w:sz w:val="16"/>
-                <w:szCs w:val="16"/>
-              </w:rPr>
-            </w:pPr>
-            <w:r>
-              <w:rPr>
-                <w:rFonts w:ascii="Helvetica Neue" w:eastAsia="Helvetica Neue" w:hAnsi="Helvetica Neue" w:cs="Helvetica Neue"/>
-                <w:sz w:val="16"/>
-                <w:szCs w:val="16"/>
-              </w:rPr>
-              <w:t>Rafael Sánchez</w:t>
-            </w:r>
-          </w:p>
-        </w:tc>
-        <w:tc>
-          <w:tcPr>
-            <w:tcW w:w="5103" w:type="dxa"/>
-          </w:tcPr>
-          <w:p>
-            <w:pPr>
-              <w:keepNext/>
-              <w:rPr>
-                <w:rFonts w:ascii="Helvetica Neue" w:eastAsia="Helvetica Neue" w:hAnsi="Helvetica Neue" w:cs="Helvetica Neue"/>
-                <w:sz w:val="16"/>
-                <w:szCs w:val="16"/>
-              </w:rPr>
-            </w:pPr>
-            <w:r>
-              <w:rPr>
-                <w:rFonts w:ascii="Helvetica Neue" w:eastAsia="Helvetica Neue" w:hAnsi="Helvetica Neue" w:cs="Helvetica Neue"/>
-                <w:sz w:val="16"/>
-                <w:szCs w:val="16"/>
-              </w:rPr>
-              <w:t>Edit function Descriptions</w:t>
-            </w:r>
-          </w:p>
-        </w:tc>
-      </w:tr>
-      <w:tr>
-        <w:tc>
-          <w:tcPr>
-            <w:tcW w:w="633" w:type="dxa"/>
-          </w:tcPr>
-          <w:p>
-            <w:pPr>
-              <w:keepNext/>
-              <w:jc w:val="center"/>
-              <w:rPr>
-                <w:rFonts w:ascii="Helvetica Neue" w:eastAsia="Helvetica Neue" w:hAnsi="Helvetica Neue" w:cs="Helvetica Neue"/>
-                <w:sz w:val="16"/>
-                <w:szCs w:val="16"/>
-              </w:rPr>
-            </w:pPr>
-            <w:r>
-              <w:rPr>
-                <w:rFonts w:ascii="Helvetica Neue" w:eastAsia="Helvetica Neue" w:hAnsi="Helvetica Neue" w:cs="Helvetica Neue"/>
-                <w:sz w:val="16"/>
-                <w:szCs w:val="16"/>
-              </w:rPr>
-              <w:t>2.0</w:t>
-            </w:r>
-          </w:p>
-        </w:tc>
-        <w:tc>
-          <w:tcPr>
-            <w:tcW w:w="1301" w:type="dxa"/>
-          </w:tcPr>
-          <w:p>
-            <w:pPr>
-              <w:keepNext/>
-              <w:jc w:val="center"/>
-              <w:rPr>
-                <w:rFonts w:ascii="Helvetica Neue" w:eastAsia="Helvetica Neue" w:hAnsi="Helvetica Neue" w:cs="Helvetica Neue"/>
-                <w:sz w:val="16"/>
-                <w:szCs w:val="16"/>
-              </w:rPr>
-            </w:pPr>
-            <w:r>
-              <w:rPr>
-                <w:rFonts w:ascii="Helvetica Neue" w:eastAsia="Helvetica Neue" w:hAnsi="Helvetica Neue" w:cs="Helvetica Neue"/>
-                <w:sz w:val="16"/>
-                <w:szCs w:val="16"/>
-              </w:rPr>
-              <w:t>Draft</w:t>
-            </w:r>
-          </w:p>
-          <w:p>
-            <w:pPr>
-              <w:keepNext/>
-              <w:jc w:val="center"/>
-              <w:rPr>
-                <w:rFonts w:ascii="Helvetica Neue" w:eastAsia="Helvetica Neue" w:hAnsi="Helvetica Neue" w:cs="Helvetica Neue"/>
-                <w:sz w:val="16"/>
-                <w:szCs w:val="16"/>
-              </w:rPr>
-            </w:pPr>
-            <w:r>
-              <w:rPr>
-                <w:rFonts w:ascii="Helvetica Neue" w:eastAsia="Helvetica Neue" w:hAnsi="Helvetica Neue" w:cs="Helvetica Neue"/>
-                <w:sz w:val="16"/>
-                <w:szCs w:val="16"/>
-              </w:rPr>
-              <w:t>27-Oct-17</w:t>
-            </w:r>
-          </w:p>
-        </w:tc>
-        <w:tc>
-          <w:tcPr>
-            <w:tcW w:w="1301" w:type="dxa"/>
-          </w:tcPr>
-          <w:p>
-            <w:pPr>
-              <w:keepNext/>
-              <w:jc w:val="center"/>
-              <w:rPr>
-                <w:rFonts w:ascii="Helvetica Neue" w:eastAsia="Helvetica Neue" w:hAnsi="Helvetica Neue" w:cs="Helvetica Neue"/>
-                <w:sz w:val="16"/>
-                <w:szCs w:val="16"/>
-              </w:rPr>
-            </w:pPr>
-            <w:r>
-              <w:rPr>
-                <w:rFonts w:ascii="Helvetica Neue" w:eastAsia="Helvetica Neue" w:hAnsi="Helvetica Neue" w:cs="Helvetica Neue"/>
-                <w:sz w:val="16"/>
-                <w:szCs w:val="16"/>
-              </w:rPr>
-              <w:t>Rodrigo Mortera</w:t>
-            </w:r>
-          </w:p>
-        </w:tc>
-        <w:tc>
-          <w:tcPr>
-            <w:tcW w:w="1301" w:type="dxa"/>
-          </w:tcPr>
-          <w:p>
-            <w:pPr>
-              <w:keepNext/>
-              <w:jc w:val="center"/>
-              <w:rPr>
-                <w:rFonts w:ascii="Helvetica Neue" w:eastAsia="Helvetica Neue" w:hAnsi="Helvetica Neue" w:cs="Helvetica Neue"/>
-                <w:sz w:val="16"/>
-                <w:szCs w:val="16"/>
-              </w:rPr>
-            </w:pPr>
-            <w:r>
-              <w:rPr>
-                <w:rFonts w:ascii="Helvetica Neue" w:eastAsia="Helvetica Neue" w:hAnsi="Helvetica Neue" w:cs="Helvetica Neue"/>
-                <w:sz w:val="16"/>
-                <w:szCs w:val="16"/>
-              </w:rPr>
-              <w:t>Rodrigo Mortera</w:t>
-            </w:r>
-          </w:p>
-        </w:tc>
-        <w:tc>
-          <w:tcPr>
-            <w:tcW w:w="5103" w:type="dxa"/>
-          </w:tcPr>
-          <w:p>
-            <w:pPr>
-              <w:keepNext/>
-              <w:rPr>
-                <w:rFonts w:ascii="Helvetica Neue" w:eastAsia="Helvetica Neue" w:hAnsi="Helvetica Neue" w:cs="Helvetica Neue"/>
-                <w:sz w:val="16"/>
-                <w:szCs w:val="16"/>
-              </w:rPr>
-            </w:pPr>
-            <w:r>
-              <w:rPr>
-                <w:rFonts w:ascii="Helvetica Neue" w:eastAsia="Helvetica Neue" w:hAnsi="Helvetica Neue" w:cs="Helvetica Neue"/>
-                <w:sz w:val="16"/>
-                <w:szCs w:val="16"/>
-              </w:rPr>
-              <w:t>Create diagrams</w:t>
-            </w:r>
-          </w:p>
-        </w:tc>
-      </w:tr>
     </w:tbl>
     <w:p/>
     <w:p>
@@ -1340,13 +1060,12 @@
     </w:p>
     <w:sdt>
       <w:sdtPr>
-        <w:id w:val="500083040"/>
+        <w:id w:val="1204131271"/>
         <w:docPartObj>
           <w:docPartGallery w:val="Table of Contents"/>
           <w:docPartUnique/>
         </w:docPartObj>
       </w:sdtPr>
-      <w:sdtEndPr/>
       <w:sdtContent>
         <w:p>
           <w:pPr>
@@ -1639,10 +1358,7 @@
             <w:fldChar w:fldCharType="begin"/>
           </w:r>
           <w:r>
-            <w:instrText xml:space="preserve"> P</w:instrText>
-          </w:r>
-          <w:r>
-            <w:instrText xml:space="preserve">AGEREF _1y810tw \h </w:instrText>
+            <w:instrText xml:space="preserve"> PAGEREF _1y810tw \h </w:instrText>
           </w:r>
           <w:r>
             <w:fldChar w:fldCharType="separate"/>
@@ -2021,25 +1737,7 @@
                 <w:sz w:val="18"/>
                 <w:szCs w:val="18"/>
               </w:rPr>
-              <w:t xml:space="preserve">Define to identify the </w:t>
-            </w:r>
-            <w:r>
-              <w:rPr>
-                <w:i/>
-                <w:color w:val="0000FF"/>
-                <w:sz w:val="18"/>
-                <w:szCs w:val="18"/>
-              </w:rPr>
-              <w:t xml:space="preserve">port </w:t>
-            </w:r>
-            <w:r>
-              <w:rPr>
-                <w:i/>
-                <w:color w:val="0000FF"/>
-                <w:sz w:val="18"/>
-                <w:szCs w:val="18"/>
-              </w:rPr>
-              <w:t>for the Blue Led</w:t>
+              <w:t>Define to identify the port for the Blue Led</w:t>
             </w:r>
           </w:p>
           <w:p/>
@@ -4373,14 +4071,7 @@
                   <w:color w:val="0000FF"/>
                   <w:u w:val="single"/>
                 </w:rPr>
-                <w:t>https://www.nxp.com/pro</w:t>
-              </w:r>
-              <w:r>
-                <w:rPr>
-                  <w:color w:val="0000FF"/>
-                  <w:u w:val="single"/>
-                </w:rPr>
-                <w:t>ducts/microcontrollers-and-processors/arm-</w:t>
+                <w:t>https://www.nxp.com/products/microcontrollers-and-processors/arm-</w:t>
               </w:r>
               <w:r>
                 <w:rPr>
@@ -4519,10 +4210,7 @@
         </w:rPr>
       </w:pPr>
       <w:r>
-        <w:t>The objective of the task is to achieve to lift and down a window car simulated by 10 led bar of red color regarding to the customer request. The development of the project must be on the Development Kit Platform S32K144EVB NXP micr</w:t>
-      </w:r>
-      <w:r>
-        <w:t>ocontroller provided by Continental R&amp;D.</w:t>
+        <w:t>The objective of the task is to achieve to lift and down a window car simulated by 10 led bar of red color regarding to the customer request. The development of the project must be on the Development Kit Platform S32K144EVB NXP microcontroller provided by Continental R&amp;D.</w:t>
       </w:r>
     </w:p>
     <w:p>
@@ -4553,20 +4241,1668 @@
           <w:noProof/>
         </w:rPr>
         <w:drawing>
-          <wp:inline distT="114300" distB="114300" distL="114300" distR="114300">
-            <wp:extent cx="6482080" cy="3390900"/>
+          <wp:inline distT="0" distB="0" distL="0" distR="0">
+            <wp:extent cx="6115050" cy="3724275"/>
+            <wp:effectExtent l="0" t="0" r="0" b="9525"/>
+            <wp:docPr id="21" name="Picture 21"/>
+            <wp:cNvGraphicFramePr>
+              <a:graphicFrameLocks xmlns:a="http://schemas.openxmlformats.org/drawingml/2006/main" noChangeAspect="1"/>
+            </wp:cNvGraphicFramePr>
+            <a:graphic xmlns:a="http://schemas.openxmlformats.org/drawingml/2006/main">
+              <a:graphicData uri="http://schemas.openxmlformats.org/drawingml/2006/picture">
+                <pic:pic xmlns:pic="http://schemas.openxmlformats.org/drawingml/2006/picture">
+                  <pic:nvPicPr>
+                    <pic:cNvPr id="0" name="Picture 1"/>
+                    <pic:cNvPicPr>
+                      <a:picLocks noChangeAspect="1" noChangeArrowheads="1"/>
+                    </pic:cNvPicPr>
+                  </pic:nvPicPr>
+                  <pic:blipFill>
+                    <a:blip r:embed="rId10">
+                      <a:extLst>
+                        <a:ext uri="{28A0092B-C50C-407E-A947-70E740481C1C}">
+                          <a14:useLocalDpi xmlns:a14="http://schemas.microsoft.com/office/drawing/2010/main" val="0"/>
+                        </a:ext>
+                      </a:extLst>
+                    </a:blip>
+                    <a:srcRect/>
+                    <a:stretch>
+                      <a:fillRect/>
+                    </a:stretch>
+                  </pic:blipFill>
+                  <pic:spPr bwMode="auto">
+                    <a:xfrm>
+                      <a:off x="0" y="0"/>
+                      <a:ext cx="6115050" cy="3724275"/>
+                    </a:xfrm>
+                    <a:prstGeom prst="rect">
+                      <a:avLst/>
+                    </a:prstGeom>
+                    <a:noFill/>
+                    <a:ln>
+                      <a:noFill/>
+                    </a:ln>
+                  </pic:spPr>
+                </pic:pic>
+              </a:graphicData>
+            </a:graphic>
+          </wp:inline>
+        </w:drawing>
+      </w:r>
+    </w:p>
+    <w:p>
+      <w:pPr>
+        <w:rPr>
+          <w:b/>
+        </w:rPr>
+      </w:pPr>
+      <w:bookmarkStart w:id="10" w:name="_2s8eyo1" w:colFirst="0" w:colLast="0"/>
+      <w:bookmarkEnd w:id="10"/>
+    </w:p>
+    <w:p>
+      <w:pPr>
+        <w:rPr>
+          <w:b/>
+        </w:rPr>
+      </w:pPr>
+      <w:r>
+        <w:rPr>
+          <w:b/>
+          <w:noProof/>
+        </w:rPr>
+        <w:drawing>
+          <wp:anchor distT="0" distB="0" distL="114300" distR="114300" simplePos="0" relativeHeight="251686912" behindDoc="1" locked="0" layoutInCell="1" allowOverlap="1" wp14:anchorId="68CE0E39" wp14:editId="44049BAA">
+            <wp:simplePos x="0" y="0"/>
+            <wp:positionH relativeFrom="column">
+              <wp:posOffset>101060</wp:posOffset>
+            </wp:positionH>
+            <wp:positionV relativeFrom="paragraph">
+              <wp:posOffset>6911340</wp:posOffset>
+            </wp:positionV>
+            <wp:extent cx="4543425" cy="2895600"/>
+            <wp:effectExtent l="0" t="0" r="9525" b="0"/>
+            <wp:wrapNone/>
+            <wp:docPr id="17" name="Picture 17"/>
+            <wp:cNvGraphicFramePr>
+              <a:graphicFrameLocks xmlns:a="http://schemas.openxmlformats.org/drawingml/2006/main" noChangeAspect="1"/>
+            </wp:cNvGraphicFramePr>
+            <a:graphic xmlns:a="http://schemas.openxmlformats.org/drawingml/2006/main">
+              <a:graphicData uri="http://schemas.openxmlformats.org/drawingml/2006/picture">
+                <pic:pic xmlns:pic="http://schemas.openxmlformats.org/drawingml/2006/picture">
+                  <pic:nvPicPr>
+                    <pic:cNvPr id="0" name="Picture 7"/>
+                    <pic:cNvPicPr>
+                      <a:picLocks noChangeAspect="1" noChangeArrowheads="1"/>
+                    </pic:cNvPicPr>
+                  </pic:nvPicPr>
+                  <pic:blipFill>
+                    <a:blip r:embed="rId11">
+                      <a:extLst>
+                        <a:ext uri="{28A0092B-C50C-407E-A947-70E740481C1C}">
+                          <a14:useLocalDpi xmlns:a14="http://schemas.microsoft.com/office/drawing/2010/main" val="0"/>
+                        </a:ext>
+                      </a:extLst>
+                    </a:blip>
+                    <a:srcRect/>
+                    <a:stretch>
+                      <a:fillRect/>
+                    </a:stretch>
+                  </pic:blipFill>
+                  <pic:spPr bwMode="auto">
+                    <a:xfrm>
+                      <a:off x="0" y="0"/>
+                      <a:ext cx="4543425" cy="2895600"/>
+                    </a:xfrm>
+                    <a:prstGeom prst="rect">
+                      <a:avLst/>
+                    </a:prstGeom>
+                    <a:noFill/>
+                    <a:ln>
+                      <a:noFill/>
+                    </a:ln>
+                  </pic:spPr>
+                </pic:pic>
+              </a:graphicData>
+            </a:graphic>
+            <wp14:sizeRelH relativeFrom="page">
+              <wp14:pctWidth>0</wp14:pctWidth>
+            </wp14:sizeRelH>
+            <wp14:sizeRelV relativeFrom="page">
+              <wp14:pctHeight>0</wp14:pctHeight>
+            </wp14:sizeRelV>
+          </wp:anchor>
+        </w:drawing>
+      </w:r>
+    </w:p>
+    <w:p>
+      <w:pPr>
+        <w:rPr>
+          <w:b/>
+        </w:rPr>
+      </w:pPr>
+    </w:p>
+    <w:p>
+      <w:pPr>
+        <w:rPr>
+          <w:b/>
+        </w:rPr>
+      </w:pPr>
+    </w:p>
+    <w:p>
+      <w:pPr>
+        <w:rPr>
+          <w:b/>
+        </w:rPr>
+      </w:pPr>
+    </w:p>
+    <w:p>
+      <w:pPr>
+        <w:rPr>
+          <w:b/>
+        </w:rPr>
+      </w:pPr>
+    </w:p>
+    <w:p>
+      <w:pPr>
+        <w:rPr>
+          <w:b/>
+        </w:rPr>
+      </w:pPr>
+    </w:p>
+    <w:p>
+      <w:pPr>
+        <w:rPr>
+          <w:b/>
+        </w:rPr>
+      </w:pPr>
+    </w:p>
+    <w:p>
+      <w:pPr>
+        <w:rPr>
+          <w:b/>
+        </w:rPr>
+      </w:pPr>
+    </w:p>
+    <w:p>
+      <w:pPr>
+        <w:rPr>
+          <w:b/>
+        </w:rPr>
+      </w:pPr>
+    </w:p>
+    <w:p>
+      <w:pPr>
+        <w:rPr>
+          <w:b/>
+        </w:rPr>
+      </w:pPr>
+    </w:p>
+    <w:p>
+      <w:pPr>
+        <w:rPr>
+          <w:b/>
+        </w:rPr>
+      </w:pPr>
+    </w:p>
+    <w:p>
+      <w:pPr>
+        <w:rPr>
+          <w:b/>
+        </w:rPr>
+      </w:pPr>
+    </w:p>
+    <w:p>
+      <w:pPr>
+        <w:rPr>
+          <w:b/>
+        </w:rPr>
+      </w:pPr>
+    </w:p>
+    <w:p>
+      <w:pPr>
+        <w:rPr>
+          <w:b/>
+        </w:rPr>
+      </w:pPr>
+    </w:p>
+    <w:p>
+      <w:pPr>
+        <w:rPr>
+          <w:b/>
+        </w:rPr>
+      </w:pPr>
+    </w:p>
+    <w:p>
+      <w:pPr>
+        <w:rPr>
+          <w:b/>
+        </w:rPr>
+      </w:pPr>
+    </w:p>
+    <w:p>
+      <w:pPr>
+        <w:rPr>
+          <w:b/>
+        </w:rPr>
+      </w:pPr>
+    </w:p>
+    <w:p>
+      <w:pPr>
+        <w:rPr>
+          <w:b/>
+        </w:rPr>
+      </w:pPr>
+    </w:p>
+    <w:p>
+      <w:pPr>
+        <w:rPr>
+          <w:b/>
+        </w:rPr>
+      </w:pPr>
+    </w:p>
+    <w:p>
+      <w:pPr>
+        <w:rPr>
+          <w:b/>
+        </w:rPr>
+      </w:pPr>
+    </w:p>
+    <w:p>
+      <w:pPr>
+        <w:rPr>
+          <w:b/>
+        </w:rPr>
+      </w:pPr>
+    </w:p>
+    <w:p>
+      <w:pPr>
+        <w:rPr>
+          <w:b/>
+        </w:rPr>
+      </w:pPr>
+    </w:p>
+    <w:p>
+      <w:pPr>
+        <w:rPr>
+          <w:b/>
+        </w:rPr>
+      </w:pPr>
+    </w:p>
+    <w:p>
+      <w:pPr>
+        <w:rPr>
+          <w:b/>
+        </w:rPr>
+      </w:pPr>
+    </w:p>
+    <w:p>
+      <w:pPr>
+        <w:pStyle w:val="ListParagraph"/>
+        <w:numPr>
+          <w:ilvl w:val="0"/>
+          <w:numId w:val="1"/>
+        </w:numPr>
+        <w:rPr>
+          <w:b/>
+        </w:rPr>
+      </w:pPr>
+      <w:r>
+        <w:rPr>
+          <w:b/>
+        </w:rPr>
+        <w:t>SW Component internal breakdown</w:t>
+      </w:r>
+    </w:p>
+    <w:p>
+      <w:pPr>
+        <w:pStyle w:val="ListParagraph"/>
+        <w:ind w:left="432"/>
+      </w:pPr>
+      <w:r>
+        <w:rPr>
+          <w:noProof/>
+        </w:rPr>
+        <mc:AlternateContent>
+          <mc:Choice Requires="wps">
+            <w:drawing>
+              <wp:anchor distT="45720" distB="45720" distL="114300" distR="114300" simplePos="0" relativeHeight="251576320" behindDoc="1" locked="0" layoutInCell="1" allowOverlap="1" wp14:anchorId="79E95CCA" wp14:editId="0899A467">
+                <wp:simplePos x="0" y="0"/>
+                <wp:positionH relativeFrom="page">
+                  <wp:posOffset>4629150</wp:posOffset>
+                </wp:positionH>
+                <wp:positionV relativeFrom="paragraph">
+                  <wp:posOffset>90805</wp:posOffset>
+                </wp:positionV>
+                <wp:extent cx="2691765" cy="1800225"/>
+                <wp:effectExtent l="19050" t="19050" r="13335" b="28575"/>
+                <wp:wrapNone/>
+                <wp:docPr id="217" name="Text Box 217"/>
+                <wp:cNvGraphicFramePr>
+                  <a:graphicFrameLocks xmlns:a="http://schemas.openxmlformats.org/drawingml/2006/main"/>
+                </wp:cNvGraphicFramePr>
+                <a:graphic xmlns:a="http://schemas.openxmlformats.org/drawingml/2006/main">
+                  <a:graphicData uri="http://schemas.microsoft.com/office/word/2010/wordprocessingShape">
+                    <wps:wsp>
+                      <wps:cNvSpPr txBox="1">
+                        <a:spLocks noChangeArrowheads="1"/>
+                      </wps:cNvSpPr>
+                      <wps:spPr bwMode="auto">
+                        <a:xfrm>
+                          <a:off x="0" y="0"/>
+                          <a:ext cx="2691765" cy="1800225"/>
+                        </a:xfrm>
+                        <a:prstGeom prst="rect">
+                          <a:avLst/>
+                        </a:prstGeom>
+                        <a:solidFill>
+                          <a:srgbClr val="FFFFFF"/>
+                        </a:solidFill>
+                        <a:ln w="38100">
+                          <a:solidFill>
+                            <a:srgbClr val="5B9BD5">
+                              <a:lumMod val="50000"/>
+                            </a:srgbClr>
+                          </a:solidFill>
+                          <a:miter lim="800000"/>
+                          <a:headEnd/>
+                          <a:tailEnd/>
+                        </a:ln>
+                      </wps:spPr>
+                      <wps:txbx>
+                        <w:txbxContent>
+                          <w:p>
+                            <w:pPr>
+                              <w:pStyle w:val="ListParagraph"/>
+                              <w:numPr>
+                                <w:ilvl w:val="0"/>
+                                <w:numId w:val="2"/>
+                              </w:numPr>
+                              <w:pBdr>
+                                <w:top w:val="none" w:sz="0" w:space="0" w:color="auto"/>
+                                <w:left w:val="none" w:sz="0" w:space="0" w:color="auto"/>
+                                <w:bottom w:val="single" w:sz="4" w:space="1" w:color="auto"/>
+                                <w:right w:val="none" w:sz="0" w:space="0" w:color="auto"/>
+                                <w:between w:val="none" w:sz="0" w:space="0" w:color="auto"/>
+                              </w:pBdr>
+                              <w:shd w:val="clear" w:color="auto" w:fill="FFFFFF" w:themeFill="background1"/>
+                              <w:spacing w:after="160" w:line="259" w:lineRule="auto"/>
+                              <w:rPr>
+                                <w:b/>
+                              </w:rPr>
+                            </w:pPr>
+                            <w:r>
+                              <w:rPr>
+                                <w:rFonts w:cs="Consolas"/>
+                                <w:b/>
+                                <w:bCs/>
+                                <w:sz w:val="20"/>
+                                <w:szCs w:val="20"/>
+                              </w:rPr>
+                              <w:t xml:space="preserve">Validate_Antipinch </w:t>
+                            </w:r>
+                            <w:r>
+                              <w:rPr>
+                                <w:rFonts w:cs="Consolas"/>
+                                <w:b/>
+                                <w:bCs/>
+                                <w:sz w:val="20"/>
+                                <w:szCs w:val="20"/>
+                              </w:rPr>
+                              <w:t>function to validate the push in Push_Antipinch function in App.</w:t>
+                            </w:r>
+                          </w:p>
+                          <w:p>
+                            <w:pPr>
+                              <w:pStyle w:val="ListParagraph"/>
+                              <w:numPr>
+                                <w:ilvl w:val="0"/>
+                                <w:numId w:val="2"/>
+                              </w:numPr>
+                              <w:pBdr>
+                                <w:top w:val="none" w:sz="0" w:space="0" w:color="auto"/>
+                                <w:left w:val="none" w:sz="0" w:space="0" w:color="auto"/>
+                                <w:bottom w:val="single" w:sz="4" w:space="1" w:color="auto"/>
+                                <w:right w:val="none" w:sz="0" w:space="0" w:color="auto"/>
+                                <w:between w:val="none" w:sz="0" w:space="0" w:color="auto"/>
+                              </w:pBdr>
+                              <w:shd w:val="clear" w:color="auto" w:fill="FFFFFF" w:themeFill="background1"/>
+                              <w:spacing w:after="160" w:line="259" w:lineRule="auto"/>
+                              <w:rPr>
+                                <w:b/>
+                              </w:rPr>
+                            </w:pPr>
+                            <w:r>
+                              <w:rPr>
+                                <w:rFonts w:cs="Consolas"/>
+                                <w:b/>
+                                <w:bCs/>
+                                <w:sz w:val="20"/>
+                                <w:szCs w:val="20"/>
+                              </w:rPr>
+                              <w:t>Validate_UpButton</w:t>
+                            </w:r>
+                            <w:r>
+                              <w:rPr>
+                                <w:rFonts w:cs="Consolas"/>
+                                <w:b/>
+                                <w:bCs/>
+                                <w:sz w:val="20"/>
+                                <w:szCs w:val="20"/>
+                              </w:rPr>
+                              <w:t xml:space="preserve"> function to validate the push in Push_UpButton function in App.</w:t>
+                            </w:r>
+                          </w:p>
+                          <w:p>
+                            <w:pPr>
+                              <w:pStyle w:val="ListParagraph"/>
+                              <w:numPr>
+                                <w:ilvl w:val="0"/>
+                                <w:numId w:val="2"/>
+                              </w:numPr>
+                              <w:pBdr>
+                                <w:top w:val="none" w:sz="0" w:space="0" w:color="auto"/>
+                                <w:left w:val="none" w:sz="0" w:space="0" w:color="auto"/>
+                                <w:bottom w:val="single" w:sz="4" w:space="1" w:color="auto"/>
+                                <w:right w:val="none" w:sz="0" w:space="0" w:color="auto"/>
+                                <w:between w:val="none" w:sz="0" w:space="0" w:color="auto"/>
+                              </w:pBdr>
+                              <w:shd w:val="clear" w:color="auto" w:fill="FFFFFF" w:themeFill="background1"/>
+                              <w:spacing w:after="160" w:line="259" w:lineRule="auto"/>
+                              <w:rPr>
+                                <w:b/>
+                              </w:rPr>
+                            </w:pPr>
+                            <w:r>
+                              <w:rPr>
+                                <w:rFonts w:cs="Consolas"/>
+                                <w:b/>
+                                <w:bCs/>
+                                <w:sz w:val="20"/>
+                                <w:szCs w:val="20"/>
+                              </w:rPr>
+                              <w:t>Validate_DownButton</w:t>
+                            </w:r>
+                            <w:r>
+                              <w:rPr>
+                                <w:rFonts w:cs="Consolas"/>
+                                <w:b/>
+                                <w:bCs/>
+                                <w:sz w:val="20"/>
+                                <w:szCs w:val="20"/>
+                              </w:rPr>
+                              <w:t xml:space="preserve"> function</w:t>
+                            </w:r>
+                            <w:r>
+                              <w:rPr>
+                                <w:rFonts w:cs="Consolas"/>
+                                <w:b/>
+                                <w:bCs/>
+                                <w:sz w:val="20"/>
+                                <w:szCs w:val="20"/>
+                              </w:rPr>
+                              <w:t xml:space="preserve"> works to validate the push in </w:t>
+                            </w:r>
+                            <w:r>
+                              <w:rPr>
+                                <w:rFonts w:cs="Consolas"/>
+                                <w:b/>
+                                <w:bCs/>
+                                <w:sz w:val="20"/>
+                                <w:szCs w:val="20"/>
+                              </w:rPr>
+                              <w:t>Push_DownButton function in App.</w:t>
+                            </w:r>
+                          </w:p>
+                        </w:txbxContent>
+                      </wps:txbx>
+                      <wps:bodyPr rot="0" vert="horz" wrap="square" lIns="91440" tIns="45720" rIns="91440" bIns="45720" anchor="t" anchorCtr="0">
+                        <a:noAutofit/>
+                      </wps:bodyPr>
+                    </wps:wsp>
+                  </a:graphicData>
+                </a:graphic>
+                <wp14:sizeRelH relativeFrom="margin">
+                  <wp14:pctWidth>0</wp14:pctWidth>
+                </wp14:sizeRelH>
+                <wp14:sizeRelV relativeFrom="margin">
+                  <wp14:pctHeight>0</wp14:pctHeight>
+                </wp14:sizeRelV>
+              </wp:anchor>
+            </w:drawing>
+          </mc:Choice>
+          <mc:Fallback>
+            <w:pict>
+              <v:shapetype w14:anchorId="79E95CCA" id="_x0000_t202" coordsize="21600,21600" o:spt="202" path="m,l,21600r21600,l21600,xe">
+                <v:stroke joinstyle="miter"/>
+                <v:path gradientshapeok="t" o:connecttype="rect"/>
+              </v:shapetype>
+              <v:shape id="Text Box 217" o:spid="_x0000_s1026" type="#_x0000_t202" style="position:absolute;left:0;text-align:left;margin-left:364.5pt;margin-top:7.15pt;width:211.95pt;height:141.75pt;z-index:-251740160;visibility:visible;mso-wrap-style:square;mso-width-percent:0;mso-height-percent:0;mso-wrap-distance-left:9pt;mso-wrap-distance-top:3.6pt;mso-wrap-distance-right:9pt;mso-wrap-distance-bottom:3.6pt;mso-position-horizontal:absolute;mso-position-horizontal-relative:page;mso-position-vertical:absolute;mso-position-vertical-relative:text;mso-width-percent:0;mso-height-percent:0;mso-width-relative:margin;mso-height-relative:margin;v-text-anchor:top" o:gfxdata="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" strokecolor="#1f4e79" strokeweight="3pt">
+                <v:textbox>
+                  <w:txbxContent>
+                    <w:p>
+                      <w:pPr>
+                        <w:pStyle w:val="ListParagraph"/>
+                        <w:numPr>
+                          <w:ilvl w:val="0"/>
+                          <w:numId w:val="2"/>
+                        </w:numPr>
+                        <w:pBdr>
+                          <w:top w:val="none" w:sz="0" w:space="0" w:color="auto"/>
+                          <w:left w:val="none" w:sz="0" w:space="0" w:color="auto"/>
+                          <w:bottom w:val="single" w:sz="4" w:space="1" w:color="auto"/>
+                          <w:right w:val="none" w:sz="0" w:space="0" w:color="auto"/>
+                          <w:between w:val="none" w:sz="0" w:space="0" w:color="auto"/>
+                        </w:pBdr>
+                        <w:shd w:val="clear" w:color="auto" w:fill="FFFFFF" w:themeFill="background1"/>
+                        <w:spacing w:after="160" w:line="259" w:lineRule="auto"/>
+                        <w:rPr>
+                          <w:b/>
+                        </w:rPr>
+                      </w:pPr>
+                      <w:r>
+                        <w:rPr>
+                          <w:rFonts w:cs="Consolas"/>
+                          <w:b/>
+                          <w:bCs/>
+                          <w:sz w:val="20"/>
+                          <w:szCs w:val="20"/>
+                        </w:rPr>
+                        <w:t xml:space="preserve">Validate_Antipinch </w:t>
+                      </w:r>
+                      <w:r>
+                        <w:rPr>
+                          <w:rFonts w:cs="Consolas"/>
+                          <w:b/>
+                          <w:bCs/>
+                          <w:sz w:val="20"/>
+                          <w:szCs w:val="20"/>
+                        </w:rPr>
+                        <w:t>function to validate the push in Push_Antipinch function in App.</w:t>
+                      </w:r>
+                    </w:p>
+                    <w:p>
+                      <w:pPr>
+                        <w:pStyle w:val="ListParagraph"/>
+                        <w:numPr>
+                          <w:ilvl w:val="0"/>
+                          <w:numId w:val="2"/>
+                        </w:numPr>
+                        <w:pBdr>
+                          <w:top w:val="none" w:sz="0" w:space="0" w:color="auto"/>
+                          <w:left w:val="none" w:sz="0" w:space="0" w:color="auto"/>
+                          <w:bottom w:val="single" w:sz="4" w:space="1" w:color="auto"/>
+                          <w:right w:val="none" w:sz="0" w:space="0" w:color="auto"/>
+                          <w:between w:val="none" w:sz="0" w:space="0" w:color="auto"/>
+                        </w:pBdr>
+                        <w:shd w:val="clear" w:color="auto" w:fill="FFFFFF" w:themeFill="background1"/>
+                        <w:spacing w:after="160" w:line="259" w:lineRule="auto"/>
+                        <w:rPr>
+                          <w:b/>
+                        </w:rPr>
+                      </w:pPr>
+                      <w:r>
+                        <w:rPr>
+                          <w:rFonts w:cs="Consolas"/>
+                          <w:b/>
+                          <w:bCs/>
+                          <w:sz w:val="20"/>
+                          <w:szCs w:val="20"/>
+                        </w:rPr>
+                        <w:t>Validate_UpButton</w:t>
+                      </w:r>
+                      <w:r>
+                        <w:rPr>
+                          <w:rFonts w:cs="Consolas"/>
+                          <w:b/>
+                          <w:bCs/>
+                          <w:sz w:val="20"/>
+                          <w:szCs w:val="20"/>
+                        </w:rPr>
+                        <w:t xml:space="preserve"> function to validate the push in Push_UpButton function in App.</w:t>
+                      </w:r>
+                    </w:p>
+                    <w:p>
+                      <w:pPr>
+                        <w:pStyle w:val="ListParagraph"/>
+                        <w:numPr>
+                          <w:ilvl w:val="0"/>
+                          <w:numId w:val="2"/>
+                        </w:numPr>
+                        <w:pBdr>
+                          <w:top w:val="none" w:sz="0" w:space="0" w:color="auto"/>
+                          <w:left w:val="none" w:sz="0" w:space="0" w:color="auto"/>
+                          <w:bottom w:val="single" w:sz="4" w:space="1" w:color="auto"/>
+                          <w:right w:val="none" w:sz="0" w:space="0" w:color="auto"/>
+                          <w:between w:val="none" w:sz="0" w:space="0" w:color="auto"/>
+                        </w:pBdr>
+                        <w:shd w:val="clear" w:color="auto" w:fill="FFFFFF" w:themeFill="background1"/>
+                        <w:spacing w:after="160" w:line="259" w:lineRule="auto"/>
+                        <w:rPr>
+                          <w:b/>
+                        </w:rPr>
+                      </w:pPr>
+                      <w:r>
+                        <w:rPr>
+                          <w:rFonts w:cs="Consolas"/>
+                          <w:b/>
+                          <w:bCs/>
+                          <w:sz w:val="20"/>
+                          <w:szCs w:val="20"/>
+                        </w:rPr>
+                        <w:t>Validate_DownButton</w:t>
+                      </w:r>
+                      <w:r>
+                        <w:rPr>
+                          <w:rFonts w:cs="Consolas"/>
+                          <w:b/>
+                          <w:bCs/>
+                          <w:sz w:val="20"/>
+                          <w:szCs w:val="20"/>
+                        </w:rPr>
+                        <w:t xml:space="preserve"> function</w:t>
+                      </w:r>
+                      <w:r>
+                        <w:rPr>
+                          <w:rFonts w:cs="Consolas"/>
+                          <w:b/>
+                          <w:bCs/>
+                          <w:sz w:val="20"/>
+                          <w:szCs w:val="20"/>
+                        </w:rPr>
+                        <w:t xml:space="preserve"> works to validate the push in </w:t>
+                      </w:r>
+                      <w:r>
+                        <w:rPr>
+                          <w:rFonts w:cs="Consolas"/>
+                          <w:b/>
+                          <w:bCs/>
+                          <w:sz w:val="20"/>
+                          <w:szCs w:val="20"/>
+                        </w:rPr>
+                        <w:t>Push_DownButton function in App.</w:t>
+                      </w:r>
+                    </w:p>
+                  </w:txbxContent>
+                </v:textbox>
+                <w10:wrap anchorx="page"/>
+              </v:shape>
+            </w:pict>
+          </mc:Fallback>
+        </mc:AlternateContent>
+      </w:r>
+    </w:p>
+    <w:p>
+      <w:r>
+        <w:rPr>
+          <w:noProof/>
+        </w:rPr>
+        <w:drawing>
+          <wp:anchor distT="0" distB="0" distL="114300" distR="114300" simplePos="0" relativeHeight="251579392" behindDoc="1" locked="0" layoutInCell="1" allowOverlap="1" wp14:anchorId="245C29BC" wp14:editId="7EB9E36A">
+            <wp:simplePos x="0" y="0"/>
+            <wp:positionH relativeFrom="column">
+              <wp:posOffset>-368916</wp:posOffset>
+            </wp:positionH>
+            <wp:positionV relativeFrom="paragraph">
+              <wp:posOffset>165043</wp:posOffset>
+            </wp:positionV>
+            <wp:extent cx="4181475" cy="1352550"/>
+            <wp:effectExtent l="0" t="0" r="9525" b="0"/>
+            <wp:wrapNone/>
+            <wp:docPr id="6" name="Picture 6"/>
+            <wp:cNvGraphicFramePr>
+              <a:graphicFrameLocks xmlns:a="http://schemas.openxmlformats.org/drawingml/2006/main" noChangeAspect="1"/>
+            </wp:cNvGraphicFramePr>
+            <a:graphic xmlns:a="http://schemas.openxmlformats.org/drawingml/2006/main">
+              <a:graphicData uri="http://schemas.openxmlformats.org/drawingml/2006/picture">
+                <pic:pic xmlns:pic="http://schemas.openxmlformats.org/drawingml/2006/picture">
+                  <pic:nvPicPr>
+                    <pic:cNvPr id="0" name="Picture 1"/>
+                    <pic:cNvPicPr>
+                      <a:picLocks noChangeAspect="1" noChangeArrowheads="1"/>
+                    </pic:cNvPicPr>
+                  </pic:nvPicPr>
+                  <pic:blipFill>
+                    <a:blip r:embed="rId12">
+                      <a:extLst>
+                        <a:ext uri="{28A0092B-C50C-407E-A947-70E740481C1C}">
+                          <a14:useLocalDpi xmlns:a14="http://schemas.microsoft.com/office/drawing/2010/main" val="0"/>
+                        </a:ext>
+                      </a:extLst>
+                    </a:blip>
+                    <a:srcRect/>
+                    <a:stretch>
+                      <a:fillRect/>
+                    </a:stretch>
+                  </pic:blipFill>
+                  <pic:spPr bwMode="auto">
+                    <a:xfrm>
+                      <a:off x="0" y="0"/>
+                      <a:ext cx="4181475" cy="1352550"/>
+                    </a:xfrm>
+                    <a:prstGeom prst="rect">
+                      <a:avLst/>
+                    </a:prstGeom>
+                    <a:noFill/>
+                    <a:ln>
+                      <a:noFill/>
+                    </a:ln>
+                  </pic:spPr>
+                </pic:pic>
+              </a:graphicData>
+            </a:graphic>
+            <wp14:sizeRelH relativeFrom="page">
+              <wp14:pctWidth>0</wp14:pctWidth>
+            </wp14:sizeRelH>
+            <wp14:sizeRelV relativeFrom="page">
+              <wp14:pctHeight>0</wp14:pctHeight>
+            </wp14:sizeRelV>
+          </wp:anchor>
+        </w:drawing>
+      </w:r>
+    </w:p>
+    <w:p>
+      <w:pPr>
+        <w:pStyle w:val="Heading2"/>
+        <w:ind w:left="432" w:firstLine="0"/>
+      </w:pPr>
+    </w:p>
+    <w:p>
+      <w:pPr>
+        <w:pStyle w:val="ListParagraph"/>
+        <w:ind w:left="432"/>
+      </w:pPr>
+    </w:p>
+    <w:p>
+      <w:pPr>
+        <w:pStyle w:val="Heading2"/>
+        <w:ind w:left="720" w:firstLine="0"/>
+      </w:pPr>
+    </w:p>
+    <w:p/>
+    <w:p/>
+    <w:p/>
+    <w:p/>
+    <w:p>
+      <w:r>
+        <w:rPr>
+          <w:noProof/>
+        </w:rPr>
+        <w:drawing>
+          <wp:anchor distT="0" distB="0" distL="114300" distR="114300" simplePos="0" relativeHeight="251608064" behindDoc="1" locked="0" layoutInCell="1" allowOverlap="1" wp14:anchorId="45437855" wp14:editId="486C2A39">
+            <wp:simplePos x="0" y="0"/>
+            <wp:positionH relativeFrom="column">
+              <wp:posOffset>-334939</wp:posOffset>
+            </wp:positionH>
+            <wp:positionV relativeFrom="paragraph">
+              <wp:posOffset>167422</wp:posOffset>
+            </wp:positionV>
+            <wp:extent cx="4305300" cy="1009650"/>
             <wp:effectExtent l="0" t="0" r="0" b="0"/>
-            <wp:docPr id="1" name="image4.png"/>
+            <wp:wrapNone/>
+            <wp:docPr id="11" name="Picture 11"/>
+            <wp:cNvGraphicFramePr>
+              <a:graphicFrameLocks xmlns:a="http://schemas.openxmlformats.org/drawingml/2006/main" noChangeAspect="1"/>
+            </wp:cNvGraphicFramePr>
+            <a:graphic xmlns:a="http://schemas.openxmlformats.org/drawingml/2006/main">
+              <a:graphicData uri="http://schemas.openxmlformats.org/drawingml/2006/picture">
+                <pic:pic xmlns:pic="http://schemas.openxmlformats.org/drawingml/2006/picture">
+                  <pic:nvPicPr>
+                    <pic:cNvPr id="0" name="Picture 4"/>
+                    <pic:cNvPicPr>
+                      <a:picLocks noChangeAspect="1" noChangeArrowheads="1"/>
+                    </pic:cNvPicPr>
+                  </pic:nvPicPr>
+                  <pic:blipFill>
+                    <a:blip r:embed="rId13">
+                      <a:extLst>
+                        <a:ext uri="{28A0092B-C50C-407E-A947-70E740481C1C}">
+                          <a14:useLocalDpi xmlns:a14="http://schemas.microsoft.com/office/drawing/2010/main" val="0"/>
+                        </a:ext>
+                      </a:extLst>
+                    </a:blip>
+                    <a:srcRect/>
+                    <a:stretch>
+                      <a:fillRect/>
+                    </a:stretch>
+                  </pic:blipFill>
+                  <pic:spPr bwMode="auto">
+                    <a:xfrm>
+                      <a:off x="0" y="0"/>
+                      <a:ext cx="4305300" cy="1009650"/>
+                    </a:xfrm>
+                    <a:prstGeom prst="rect">
+                      <a:avLst/>
+                    </a:prstGeom>
+                    <a:noFill/>
+                    <a:ln>
+                      <a:noFill/>
+                    </a:ln>
+                  </pic:spPr>
+                </pic:pic>
+              </a:graphicData>
+            </a:graphic>
+            <wp14:sizeRelH relativeFrom="page">
+              <wp14:pctWidth>0</wp14:pctWidth>
+            </wp14:sizeRelH>
+            <wp14:sizeRelV relativeFrom="page">
+              <wp14:pctHeight>0</wp14:pctHeight>
+            </wp14:sizeRelV>
+          </wp:anchor>
+        </w:drawing>
+      </w:r>
+    </w:p>
+    <w:p>
+      <w:r>
+        <w:rPr>
+          <w:noProof/>
+        </w:rPr>
+        <mc:AlternateContent>
+          <mc:Choice Requires="wps">
+            <w:drawing>
+              <wp:anchor distT="45720" distB="45720" distL="114300" distR="114300" simplePos="0" relativeHeight="251633664" behindDoc="1" locked="0" layoutInCell="1" allowOverlap="1" wp14:anchorId="4014CFD4" wp14:editId="7975C603">
+                <wp:simplePos x="0" y="0"/>
+                <wp:positionH relativeFrom="column">
+                  <wp:posOffset>4062768</wp:posOffset>
+                </wp:positionH>
+                <wp:positionV relativeFrom="paragraph">
+                  <wp:posOffset>-3706</wp:posOffset>
+                </wp:positionV>
+                <wp:extent cx="2421255" cy="1336675"/>
+                <wp:effectExtent l="19050" t="19050" r="17145" b="19050"/>
+                <wp:wrapNone/>
+                <wp:docPr id="12" name="Text Box 12"/>
+                <wp:cNvGraphicFramePr>
+                  <a:graphicFrameLocks xmlns:a="http://schemas.openxmlformats.org/drawingml/2006/main"/>
+                </wp:cNvGraphicFramePr>
+                <a:graphic xmlns:a="http://schemas.openxmlformats.org/drawingml/2006/main">
+                  <a:graphicData uri="http://schemas.microsoft.com/office/word/2010/wordprocessingShape">
+                    <wps:wsp>
+                      <wps:cNvSpPr txBox="1">
+                        <a:spLocks noChangeArrowheads="1"/>
+                      </wps:cNvSpPr>
+                      <wps:spPr bwMode="auto">
+                        <a:xfrm>
+                          <a:off x="0" y="0"/>
+                          <a:ext cx="2421255" cy="1336675"/>
+                        </a:xfrm>
+                        <a:prstGeom prst="rect">
+                          <a:avLst/>
+                        </a:prstGeom>
+                        <a:solidFill>
+                          <a:srgbClr val="FFFFFF"/>
+                        </a:solidFill>
+                        <a:ln w="31750" cmpd="sng">
+                          <a:solidFill>
+                            <a:srgbClr val="44546A"/>
+                          </a:solidFill>
+                          <a:miter lim="800000"/>
+                          <a:headEnd/>
+                          <a:tailEnd/>
+                        </a:ln>
+                      </wps:spPr>
+                      <wps:txbx>
+                        <w:txbxContent>
+                          <w:p>
+                            <w:pPr>
+                              <w:pStyle w:val="ListParagraph"/>
+                              <w:numPr>
+                                <w:ilvl w:val="0"/>
+                                <w:numId w:val="3"/>
+                              </w:numPr>
+                              <w:pBdr>
+                                <w:top w:val="none" w:sz="0" w:space="0" w:color="auto"/>
+                                <w:left w:val="none" w:sz="0" w:space="0" w:color="auto"/>
+                                <w:bottom w:val="none" w:sz="0" w:space="0" w:color="auto"/>
+                                <w:right w:val="none" w:sz="0" w:space="0" w:color="auto"/>
+                                <w:between w:val="none" w:sz="0" w:space="0" w:color="auto"/>
+                              </w:pBdr>
+                              <w:spacing w:after="160" w:line="259" w:lineRule="auto"/>
+                              <w:rPr>
+                                <w:b/>
+                              </w:rPr>
+                            </w:pPr>
+                            <w:r>
+                              <w:rPr>
+                                <w:b/>
+                              </w:rPr>
+                              <w:t xml:space="preserve">Toggle functions execute the functionality to turn on or turn off the led’s, called by either Manual_Up or Manual_Down functions in App. </w:t>
+                            </w:r>
+                          </w:p>
+                        </w:txbxContent>
+                      </wps:txbx>
+                      <wps:bodyPr rot="0" vert="horz" wrap="square" lIns="91440" tIns="45720" rIns="91440" bIns="45720" anchor="t" anchorCtr="0">
+                        <a:spAutoFit/>
+                      </wps:bodyPr>
+                    </wps:wsp>
+                  </a:graphicData>
+                </a:graphic>
+                <wp14:sizeRelH relativeFrom="margin">
+                  <wp14:pctWidth>0</wp14:pctWidth>
+                </wp14:sizeRelH>
+                <wp14:sizeRelV relativeFrom="margin">
+                  <wp14:pctHeight>20000</wp14:pctHeight>
+                </wp14:sizeRelV>
+              </wp:anchor>
+            </w:drawing>
+          </mc:Choice>
+          <mc:Fallback>
+            <w:pict>
+              <v:shape w14:anchorId="4014CFD4" id="Text Box 12" o:spid="_x0000_s1027" type="#_x0000_t202" style="position:absolute;margin-left:319.9pt;margin-top:-.3pt;width:190.65pt;height:105.25pt;z-index:-251682816;visibility:visible;mso-wrap-style:square;mso-width-percent:0;mso-height-percent:200;mso-wrap-distance-left:9pt;mso-wrap-distance-top:3.6pt;mso-wrap-distance-right:9pt;mso-wrap-distance-bottom:3.6pt;mso-position-horizontal:absolute;mso-position-horizontal-relative:text;mso-position-vertical:absolute;mso-position-vertical-relative:text;mso-width-percent:0;mso-height-percent:200;mso-width-relative:margin;mso-height-relative:margin;v-text-anchor:top" o:gfxdata="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" strokecolor="#44546a" strokeweight="2.5pt">
+                <v:textbox style="mso-fit-shape-to-text:t">
+                  <w:txbxContent>
+                    <w:p>
+                      <w:pPr>
+                        <w:pStyle w:val="ListParagraph"/>
+                        <w:numPr>
+                          <w:ilvl w:val="0"/>
+                          <w:numId w:val="3"/>
+                        </w:numPr>
+                        <w:pBdr>
+                          <w:top w:val="none" w:sz="0" w:space="0" w:color="auto"/>
+                          <w:left w:val="none" w:sz="0" w:space="0" w:color="auto"/>
+                          <w:bottom w:val="none" w:sz="0" w:space="0" w:color="auto"/>
+                          <w:right w:val="none" w:sz="0" w:space="0" w:color="auto"/>
+                          <w:between w:val="none" w:sz="0" w:space="0" w:color="auto"/>
+                        </w:pBdr>
+                        <w:spacing w:after="160" w:line="259" w:lineRule="auto"/>
+                        <w:rPr>
+                          <w:b/>
+                        </w:rPr>
+                      </w:pPr>
+                      <w:r>
+                        <w:rPr>
+                          <w:b/>
+                        </w:rPr>
+                        <w:t xml:space="preserve">Toggle functions execute the functionality to turn on or turn off the led’s, called by either Manual_Up or Manual_Down functions in App. </w:t>
+                      </w:r>
+                    </w:p>
+                  </w:txbxContent>
+                </v:textbox>
+              </v:shape>
+            </w:pict>
+          </mc:Fallback>
+        </mc:AlternateContent>
+      </w:r>
+    </w:p>
+    <w:p/>
+    <w:p/>
+    <w:p/>
+    <w:p/>
+    <w:p/>
+    <w:p/>
+    <w:p/>
+    <w:p/>
+    <w:p>
+      <w:r>
+        <w:rPr>
+          <w:noProof/>
+        </w:rPr>
+        <w:drawing>
+          <wp:anchor distT="0" distB="0" distL="114300" distR="114300" simplePos="0" relativeHeight="251665408" behindDoc="1" locked="0" layoutInCell="1" allowOverlap="1" wp14:anchorId="25F2CB9C" wp14:editId="6E79D492">
+            <wp:simplePos x="0" y="0"/>
+            <wp:positionH relativeFrom="column">
+              <wp:posOffset>-372574</wp:posOffset>
+            </wp:positionH>
+            <wp:positionV relativeFrom="paragraph">
+              <wp:posOffset>91203</wp:posOffset>
+            </wp:positionV>
+            <wp:extent cx="4552950" cy="1400175"/>
+            <wp:effectExtent l="0" t="0" r="0" b="9525"/>
+            <wp:wrapNone/>
+            <wp:docPr id="13" name="Picture 13"/>
+            <wp:cNvGraphicFramePr>
+              <a:graphicFrameLocks xmlns:a="http://schemas.openxmlformats.org/drawingml/2006/main" noChangeAspect="1"/>
+            </wp:cNvGraphicFramePr>
+            <a:graphic xmlns:a="http://schemas.openxmlformats.org/drawingml/2006/main">
+              <a:graphicData uri="http://schemas.openxmlformats.org/drawingml/2006/picture">
+                <pic:pic xmlns:pic="http://schemas.openxmlformats.org/drawingml/2006/picture">
+                  <pic:nvPicPr>
+                    <pic:cNvPr id="0" name="Picture 5"/>
+                    <pic:cNvPicPr>
+                      <a:picLocks noChangeAspect="1" noChangeArrowheads="1"/>
+                    </pic:cNvPicPr>
+                  </pic:nvPicPr>
+                  <pic:blipFill>
+                    <a:blip r:embed="rId14">
+                      <a:extLst>
+                        <a:ext uri="{28A0092B-C50C-407E-A947-70E740481C1C}">
+                          <a14:useLocalDpi xmlns:a14="http://schemas.microsoft.com/office/drawing/2010/main" val="0"/>
+                        </a:ext>
+                      </a:extLst>
+                    </a:blip>
+                    <a:srcRect/>
+                    <a:stretch>
+                      <a:fillRect/>
+                    </a:stretch>
+                  </pic:blipFill>
+                  <pic:spPr bwMode="auto">
+                    <a:xfrm>
+                      <a:off x="0" y="0"/>
+                      <a:ext cx="4552950" cy="1400175"/>
+                    </a:xfrm>
+                    <a:prstGeom prst="rect">
+                      <a:avLst/>
+                    </a:prstGeom>
+                    <a:noFill/>
+                    <a:ln>
+                      <a:noFill/>
+                    </a:ln>
+                  </pic:spPr>
+                </pic:pic>
+              </a:graphicData>
+            </a:graphic>
+            <wp14:sizeRelH relativeFrom="page">
+              <wp14:pctWidth>0</wp14:pctWidth>
+            </wp14:sizeRelH>
+            <wp14:sizeRelV relativeFrom="page">
+              <wp14:pctHeight>0</wp14:pctHeight>
+            </wp14:sizeRelV>
+          </wp:anchor>
+        </w:drawing>
+      </w:r>
+    </w:p>
+    <w:p/>
+    <w:p>
+      <w:r>
+        <w:rPr>
+          <w:noProof/>
+        </w:rPr>
+        <mc:AlternateContent>
+          <mc:Choice Requires="wps">
+            <w:drawing>
+              <wp:anchor distT="45720" distB="45720" distL="114300" distR="114300" simplePos="0" relativeHeight="251684864" behindDoc="1" locked="0" layoutInCell="1" allowOverlap="1" wp14:anchorId="07AB7523" wp14:editId="57B9785C">
+                <wp:simplePos x="0" y="0"/>
+                <wp:positionH relativeFrom="column">
+                  <wp:posOffset>4123577</wp:posOffset>
+                </wp:positionH>
+                <wp:positionV relativeFrom="paragraph">
+                  <wp:posOffset>3810</wp:posOffset>
+                </wp:positionV>
+                <wp:extent cx="2447925" cy="777875"/>
+                <wp:effectExtent l="0" t="0" r="17780" b="13970"/>
+                <wp:wrapNone/>
+                <wp:docPr id="15" name="Text Box 15"/>
+                <wp:cNvGraphicFramePr>
+                  <a:graphicFrameLocks xmlns:a="http://schemas.openxmlformats.org/drawingml/2006/main"/>
+                </wp:cNvGraphicFramePr>
+                <a:graphic xmlns:a="http://schemas.openxmlformats.org/drawingml/2006/main">
+                  <a:graphicData uri="http://schemas.microsoft.com/office/word/2010/wordprocessingShape">
+                    <wps:wsp>
+                      <wps:cNvSpPr txBox="1">
+                        <a:spLocks noChangeArrowheads="1"/>
+                      </wps:cNvSpPr>
+                      <wps:spPr bwMode="auto">
+                        <a:xfrm>
+                          <a:off x="0" y="0"/>
+                          <a:ext cx="2447925" cy="777875"/>
+                        </a:xfrm>
+                        <a:prstGeom prst="rect">
+                          <a:avLst/>
+                        </a:prstGeom>
+                        <a:solidFill>
+                          <a:srgbClr val="FFFFFF"/>
+                        </a:solidFill>
+                        <a:ln w="25400">
+                          <a:solidFill>
+                            <a:srgbClr val="44546A"/>
+                          </a:solidFill>
+                          <a:miter lim="800000"/>
+                          <a:headEnd/>
+                          <a:tailEnd/>
+                        </a:ln>
+                      </wps:spPr>
+                      <wps:txbx>
+                        <w:txbxContent>
+                          <w:p>
+                            <w:pPr>
+                              <w:pStyle w:val="ListParagraph"/>
+                              <w:numPr>
+                                <w:ilvl w:val="0"/>
+                                <w:numId w:val="4"/>
+                              </w:numPr>
+                              <w:pBdr>
+                                <w:top w:val="none" w:sz="0" w:space="0" w:color="auto"/>
+                                <w:left w:val="none" w:sz="0" w:space="0" w:color="auto"/>
+                                <w:bottom w:val="none" w:sz="0" w:space="0" w:color="auto"/>
+                                <w:right w:val="none" w:sz="0" w:space="0" w:color="auto"/>
+                                <w:between w:val="none" w:sz="0" w:space="0" w:color="auto"/>
+                              </w:pBdr>
+                              <w:spacing w:after="160" w:line="259" w:lineRule="auto"/>
+                              <w:rPr>
+                                <w:b/>
+                              </w:rPr>
+                            </w:pPr>
+                            <w:r>
+                              <w:rPr>
+                                <w:b/>
+                              </w:rPr>
+                              <w:t>The Clear_Leds function Works to condition if the leds should to be on or off.</w:t>
+                            </w:r>
+                          </w:p>
+                        </w:txbxContent>
+                      </wps:txbx>
+                      <wps:bodyPr rot="0" vert="horz" wrap="square" lIns="91440" tIns="45720" rIns="91440" bIns="45720" anchor="t" anchorCtr="0">
+                        <a:spAutoFit/>
+                      </wps:bodyPr>
+                    </wps:wsp>
+                  </a:graphicData>
+                </a:graphic>
+                <wp14:sizeRelH relativeFrom="margin">
+                  <wp14:pctWidth>40000</wp14:pctWidth>
+                </wp14:sizeRelH>
+                <wp14:sizeRelV relativeFrom="margin">
+                  <wp14:pctHeight>20000</wp14:pctHeight>
+                </wp14:sizeRelV>
+              </wp:anchor>
+            </w:drawing>
+          </mc:Choice>
+          <mc:Fallback>
+            <w:pict>
+              <v:shape w14:anchorId="07AB7523" id="Text Box 15" o:spid="_x0000_s1028" type="#_x0000_t202" style="position:absolute;margin-left:324.7pt;margin-top:.3pt;width:192.75pt;height:61.25pt;z-index:-251631616;visibility:visible;mso-wrap-style:square;mso-width-percent:400;mso-height-percent:200;mso-wrap-distance-left:9pt;mso-wrap-distance-top:3.6pt;mso-wrap-distance-right:9pt;mso-wrap-distance-bottom:3.6pt;mso-position-horizontal:absolute;mso-position-horizontal-relative:text;mso-position-vertical:absolute;mso-position-vertical-relative:text;mso-width-percent:400;mso-height-percent:200;mso-width-relative:margin;mso-height-relative:margin;v-text-anchor:top" o:gfxdata="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" strokecolor="#44546a" strokeweight="2pt">
+                <v:textbox style="mso-fit-shape-to-text:t">
+                  <w:txbxContent>
+                    <w:p>
+                      <w:pPr>
+                        <w:pStyle w:val="ListParagraph"/>
+                        <w:numPr>
+                          <w:ilvl w:val="0"/>
+                          <w:numId w:val="4"/>
+                        </w:numPr>
+                        <w:pBdr>
+                          <w:top w:val="none" w:sz="0" w:space="0" w:color="auto"/>
+                          <w:left w:val="none" w:sz="0" w:space="0" w:color="auto"/>
+                          <w:bottom w:val="none" w:sz="0" w:space="0" w:color="auto"/>
+                          <w:right w:val="none" w:sz="0" w:space="0" w:color="auto"/>
+                          <w:between w:val="none" w:sz="0" w:space="0" w:color="auto"/>
+                        </w:pBdr>
+                        <w:spacing w:after="160" w:line="259" w:lineRule="auto"/>
+                        <w:rPr>
+                          <w:b/>
+                        </w:rPr>
+                      </w:pPr>
+                      <w:r>
+                        <w:rPr>
+                          <w:b/>
+                        </w:rPr>
+                        <w:t>The Clear_Leds function Works to condition if the leds should to be on or off.</w:t>
+                      </w:r>
+                    </w:p>
+                  </w:txbxContent>
+                </v:textbox>
+              </v:shape>
+            </w:pict>
+          </mc:Fallback>
+        </mc:AlternateContent>
+      </w:r>
+    </w:p>
+    <w:p/>
+    <w:p/>
+    <w:p/>
+    <w:p/>
+    <w:p/>
+    <w:p>
+      <w:r>
+        <w:rPr>
+          <w:noProof/>
+        </w:rPr>
+        <mc:AlternateContent>
+          <mc:Choice Requires="wps">
+            <w:drawing>
+              <wp:anchor distT="45720" distB="45720" distL="114300" distR="114300" simplePos="0" relativeHeight="251736064" behindDoc="1" locked="0" layoutInCell="1" allowOverlap="1" wp14:anchorId="44E21AA2" wp14:editId="31248FFF">
+                <wp:simplePos x="0" y="0"/>
+                <wp:positionH relativeFrom="column">
+                  <wp:posOffset>4154729</wp:posOffset>
+                </wp:positionH>
+                <wp:positionV relativeFrom="paragraph">
+                  <wp:posOffset>12065</wp:posOffset>
+                </wp:positionV>
+                <wp:extent cx="2447925" cy="777875"/>
+                <wp:effectExtent l="0" t="0" r="17780" b="12065"/>
+                <wp:wrapNone/>
+                <wp:docPr id="19" name="Text Box 19"/>
+                <wp:cNvGraphicFramePr>
+                  <a:graphicFrameLocks xmlns:a="http://schemas.openxmlformats.org/drawingml/2006/main"/>
+                </wp:cNvGraphicFramePr>
+                <a:graphic xmlns:a="http://schemas.openxmlformats.org/drawingml/2006/main">
+                  <a:graphicData uri="http://schemas.microsoft.com/office/word/2010/wordprocessingShape">
+                    <wps:wsp>
+                      <wps:cNvSpPr txBox="1">
+                        <a:spLocks noChangeArrowheads="1"/>
+                      </wps:cNvSpPr>
+                      <wps:spPr bwMode="auto">
+                        <a:xfrm>
+                          <a:off x="0" y="0"/>
+                          <a:ext cx="2447925" cy="777875"/>
+                        </a:xfrm>
+                        <a:prstGeom prst="rect">
+                          <a:avLst/>
+                        </a:prstGeom>
+                        <a:solidFill>
+                          <a:srgbClr val="FFFFFF"/>
+                        </a:solidFill>
+                        <a:ln w="25400">
+                          <a:solidFill>
+                            <a:srgbClr val="44546A"/>
+                          </a:solidFill>
+                          <a:miter lim="800000"/>
+                          <a:headEnd/>
+                          <a:tailEnd/>
+                        </a:ln>
+                      </wps:spPr>
+                      <wps:txbx>
+                        <w:txbxContent>
+                          <w:p>
+                            <w:pPr>
+                              <w:pStyle w:val="ListParagraph"/>
+                              <w:numPr>
+                                <w:ilvl w:val="0"/>
+                                <w:numId w:val="5"/>
+                              </w:numPr>
+                              <w:pBdr>
+                                <w:top w:val="none" w:sz="0" w:space="0" w:color="auto"/>
+                                <w:left w:val="none" w:sz="0" w:space="0" w:color="auto"/>
+                                <w:bottom w:val="none" w:sz="0" w:space="0" w:color="auto"/>
+                                <w:right w:val="none" w:sz="0" w:space="0" w:color="auto"/>
+                                <w:between w:val="none" w:sz="0" w:space="0" w:color="auto"/>
+                              </w:pBdr>
+                              <w:spacing w:after="160" w:line="259" w:lineRule="auto"/>
+                              <w:rPr>
+                                <w:b/>
+                              </w:rPr>
+                            </w:pPr>
+                            <w:r>
+                              <w:rPr>
+                                <w:b/>
+                              </w:rPr>
+                              <w:t>The Clear_GPIO only Works to clear all the inputs and outputs used in the program.</w:t>
+                            </w:r>
+                          </w:p>
+                        </w:txbxContent>
+                      </wps:txbx>
+                      <wps:bodyPr rot="0" vert="horz" wrap="square" lIns="91440" tIns="45720" rIns="91440" bIns="45720" anchor="t" anchorCtr="0">
+                        <a:spAutoFit/>
+                      </wps:bodyPr>
+                    </wps:wsp>
+                  </a:graphicData>
+                </a:graphic>
+                <wp14:sizeRelH relativeFrom="margin">
+                  <wp14:pctWidth>40000</wp14:pctWidth>
+                </wp14:sizeRelH>
+                <wp14:sizeRelV relativeFrom="margin">
+                  <wp14:pctHeight>20000</wp14:pctHeight>
+                </wp14:sizeRelV>
+              </wp:anchor>
+            </w:drawing>
+          </mc:Choice>
+          <mc:Fallback>
+            <w:pict>
+              <v:shape w14:anchorId="44E21AA2" id="Text Box 19" o:spid="_x0000_s1029" type="#_x0000_t202" style="position:absolute;margin-left:327.15pt;margin-top:.95pt;width:192.75pt;height:61.25pt;z-index:-251580416;visibility:visible;mso-wrap-style:square;mso-width-percent:400;mso-height-percent:200;mso-wrap-distance-left:9pt;mso-wrap-distance-top:3.6pt;mso-wrap-distance-right:9pt;mso-wrap-distance-bottom:3.6pt;mso-position-horizontal:absolute;mso-position-horizontal-relative:text;mso-position-vertical:absolute;mso-position-vertical-relative:text;mso-width-percent:400;mso-height-percent:200;mso-width-relative:margin;mso-height-relative:margin;v-text-anchor:top" o:gfxdata="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" strokecolor="#44546a" strokeweight="2pt">
+                <v:textbox style="mso-fit-shape-to-text:t">
+                  <w:txbxContent>
+                    <w:p>
+                      <w:pPr>
+                        <w:pStyle w:val="ListParagraph"/>
+                        <w:numPr>
+                          <w:ilvl w:val="0"/>
+                          <w:numId w:val="5"/>
+                        </w:numPr>
+                        <w:pBdr>
+                          <w:top w:val="none" w:sz="0" w:space="0" w:color="auto"/>
+                          <w:left w:val="none" w:sz="0" w:space="0" w:color="auto"/>
+                          <w:bottom w:val="none" w:sz="0" w:space="0" w:color="auto"/>
+                          <w:right w:val="none" w:sz="0" w:space="0" w:color="auto"/>
+                          <w:between w:val="none" w:sz="0" w:space="0" w:color="auto"/>
+                        </w:pBdr>
+                        <w:spacing w:after="160" w:line="259" w:lineRule="auto"/>
+                        <w:rPr>
+                          <w:b/>
+                        </w:rPr>
+                      </w:pPr>
+                      <w:r>
+                        <w:rPr>
+                          <w:b/>
+                        </w:rPr>
+                        <w:t>The Clear_GPIO only Works to clear all the inputs and outputs used in the program.</w:t>
+                      </w:r>
+                    </w:p>
+                  </w:txbxContent>
+                </v:textbox>
+              </v:shape>
+            </w:pict>
+          </mc:Fallback>
+        </mc:AlternateContent>
+      </w:r>
+      <w:r>
+        <w:rPr>
+          <w:noProof/>
+        </w:rPr>
+        <w:drawing>
+          <wp:anchor distT="0" distB="0" distL="114300" distR="114300" simplePos="0" relativeHeight="251714560" behindDoc="1" locked="0" layoutInCell="1" allowOverlap="1" wp14:anchorId="62B4E6A0" wp14:editId="510082C8">
+            <wp:simplePos x="0" y="0"/>
+            <wp:positionH relativeFrom="column">
+              <wp:posOffset>-412096</wp:posOffset>
+            </wp:positionH>
+            <wp:positionV relativeFrom="paragraph">
+              <wp:posOffset>145282</wp:posOffset>
+            </wp:positionV>
+            <wp:extent cx="4543425" cy="2895600"/>
+            <wp:effectExtent l="0" t="0" r="9525" b="0"/>
+            <wp:wrapNone/>
+            <wp:docPr id="18" name="Picture 18"/>
+            <wp:cNvGraphicFramePr>
+              <a:graphicFrameLocks xmlns:a="http://schemas.openxmlformats.org/drawingml/2006/main" noChangeAspect="1"/>
+            </wp:cNvGraphicFramePr>
+            <a:graphic xmlns:a="http://schemas.openxmlformats.org/drawingml/2006/main">
+              <a:graphicData uri="http://schemas.openxmlformats.org/drawingml/2006/picture">
+                <pic:pic xmlns:pic="http://schemas.openxmlformats.org/drawingml/2006/picture">
+                  <pic:nvPicPr>
+                    <pic:cNvPr id="0" name="Picture 7"/>
+                    <pic:cNvPicPr>
+                      <a:picLocks noChangeAspect="1" noChangeArrowheads="1"/>
+                    </pic:cNvPicPr>
+                  </pic:nvPicPr>
+                  <pic:blipFill>
+                    <a:blip r:embed="rId11">
+                      <a:extLst>
+                        <a:ext uri="{28A0092B-C50C-407E-A947-70E740481C1C}">
+                          <a14:useLocalDpi xmlns:a14="http://schemas.microsoft.com/office/drawing/2010/main" val="0"/>
+                        </a:ext>
+                      </a:extLst>
+                    </a:blip>
+                    <a:srcRect/>
+                    <a:stretch>
+                      <a:fillRect/>
+                    </a:stretch>
+                  </pic:blipFill>
+                  <pic:spPr bwMode="auto">
+                    <a:xfrm>
+                      <a:off x="0" y="0"/>
+                      <a:ext cx="4543425" cy="2895600"/>
+                    </a:xfrm>
+                    <a:prstGeom prst="rect">
+                      <a:avLst/>
+                    </a:prstGeom>
+                    <a:noFill/>
+                    <a:ln>
+                      <a:noFill/>
+                    </a:ln>
+                  </pic:spPr>
+                </pic:pic>
+              </a:graphicData>
+            </a:graphic>
+            <wp14:sizeRelH relativeFrom="page">
+              <wp14:pctWidth>0</wp14:pctWidth>
+            </wp14:sizeRelH>
+            <wp14:sizeRelV relativeFrom="page">
+              <wp14:pctHeight>0</wp14:pctHeight>
+            </wp14:sizeRelV>
+          </wp:anchor>
+        </w:drawing>
+      </w:r>
+    </w:p>
+    <w:p>
+      <w:pPr>
+        <w:pStyle w:val="Heading2"/>
+        <w:ind w:left="720" w:firstLine="0"/>
+        <w:rPr>
+          <w:noProof/>
+        </w:rPr>
+      </w:pPr>
+      <w:r>
+        <w:rPr>
+          <w:noProof/>
+        </w:rPr>
+        <w:lastRenderedPageBreak/>
+        <w:t>Completed Diagram</w:t>
+      </w:r>
+    </w:p>
+    <w:p>
+      <w:pPr>
+        <w:pStyle w:val="Heading2"/>
+        <w:ind w:left="720" w:firstLine="0"/>
+      </w:pPr>
+      <w:r>
+        <w:rPr>
+          <w:noProof/>
+        </w:rPr>
+        <w:drawing>
+          <wp:inline distT="0" distB="0" distL="0" distR="0" wp14:anchorId="37BFB049" wp14:editId="7C954D79">
+            <wp:extent cx="5581650" cy="5476875"/>
+            <wp:effectExtent l="0" t="0" r="0" b="9525"/>
+            <wp:docPr id="1" name="Picture 1"/>
+            <wp:cNvGraphicFramePr>
+              <a:graphicFrameLocks xmlns:a="http://schemas.openxmlformats.org/drawingml/2006/main" noChangeAspect="1"/>
+            </wp:cNvGraphicFramePr>
+            <a:graphic xmlns:a="http://schemas.openxmlformats.org/drawingml/2006/main">
+              <a:graphicData uri="http://schemas.openxmlformats.org/drawingml/2006/picture">
+                <pic:pic xmlns:pic="http://schemas.openxmlformats.org/drawingml/2006/picture">
+                  <pic:nvPicPr>
+                    <pic:cNvPr id="1" name=""/>
+                    <pic:cNvPicPr/>
+                  </pic:nvPicPr>
+                  <pic:blipFill>
+                    <a:blip r:embed="rId15"/>
+                    <a:stretch>
+                      <a:fillRect/>
+                    </a:stretch>
+                  </pic:blipFill>
+                  <pic:spPr>
+                    <a:xfrm>
+                      <a:off x="0" y="0"/>
+                      <a:ext cx="5581650" cy="5476875"/>
+                    </a:xfrm>
+                    <a:prstGeom prst="rect">
+                      <a:avLst/>
+                    </a:prstGeom>
+                  </pic:spPr>
+                </pic:pic>
+              </a:graphicData>
+            </a:graphic>
+          </wp:inline>
+        </w:drawing>
+      </w:r>
+    </w:p>
+    <w:p>
+      <w:pPr>
+        <w:pStyle w:val="Heading2"/>
+        <w:ind w:left="720" w:firstLine="0"/>
+      </w:pPr>
+    </w:p>
+    <w:p>
+      <w:pPr>
+        <w:pStyle w:val="Heading2"/>
+        <w:ind w:left="0" w:firstLine="0"/>
+      </w:pPr>
+    </w:p>
+    <w:p>
+      <w:pPr>
+        <w:pStyle w:val="Heading2"/>
+        <w:ind w:left="0" w:firstLine="0"/>
+      </w:pPr>
+    </w:p>
+    <w:p>
+      <w:pPr>
+        <w:pStyle w:val="Heading2"/>
+        <w:ind w:left="0" w:firstLine="0"/>
+      </w:pPr>
+    </w:p>
+    <w:p>
+      <w:pPr>
+        <w:pStyle w:val="Heading2"/>
+        <w:ind w:left="0" w:firstLine="0"/>
+      </w:pPr>
+    </w:p>
+    <w:p>
+      <w:pPr>
+        <w:pStyle w:val="Heading2"/>
+        <w:ind w:left="0" w:firstLine="0"/>
+      </w:pPr>
+    </w:p>
+    <w:p>
+      <w:pPr>
+        <w:pStyle w:val="Heading2"/>
+        <w:ind w:left="0" w:firstLine="0"/>
+      </w:pPr>
+      <w:r>
+        <w:lastRenderedPageBreak/>
+        <w:t>5.1 Functional Decomposition</w:t>
+      </w:r>
+    </w:p>
+    <w:p>
+      <w:pPr>
+        <w:rPr>
+          <w:i/>
+          <w:color w:val="0000FF"/>
+          <w:sz w:val="18"/>
+          <w:szCs w:val="18"/>
+        </w:rPr>
+      </w:pPr>
+      <w:bookmarkStart w:id="11" w:name="_3rdcrjn" w:colFirst="0" w:colLast="0"/>
+      <w:bookmarkEnd w:id="11"/>
+      <w:r>
+        <w:rPr>
+          <w:noProof/>
+        </w:rPr>
+        <w:drawing>
+          <wp:anchor distT="0" distB="0" distL="114300" distR="114300" simplePos="0" relativeHeight="251739136" behindDoc="1" locked="0" layoutInCell="1" allowOverlap="1" wp14:anchorId="64D2CB5E" wp14:editId="05D0C0C0">
+            <wp:simplePos x="0" y="0"/>
+            <wp:positionH relativeFrom="column">
+              <wp:posOffset>-83233</wp:posOffset>
+            </wp:positionH>
+            <wp:positionV relativeFrom="paragraph">
+              <wp:posOffset>190974</wp:posOffset>
+            </wp:positionV>
+            <wp:extent cx="6480175" cy="4057015"/>
+            <wp:effectExtent l="0" t="0" r="0" b="635"/>
+            <wp:wrapNone/>
+            <wp:docPr id="22" name="Picture 22"/>
+            <wp:cNvGraphicFramePr>
+              <a:graphicFrameLocks xmlns:a="http://schemas.openxmlformats.org/drawingml/2006/main" noChangeAspect="1"/>
+            </wp:cNvGraphicFramePr>
+            <a:graphic xmlns:a="http://schemas.openxmlformats.org/drawingml/2006/main">
+              <a:graphicData uri="http://schemas.openxmlformats.org/drawingml/2006/picture">
+                <pic:pic xmlns:pic="http://schemas.openxmlformats.org/drawingml/2006/picture">
+                  <pic:nvPicPr>
+                    <pic:cNvPr id="1" name=""/>
+                    <pic:cNvPicPr/>
+                  </pic:nvPicPr>
+                  <pic:blipFill>
+                    <a:blip r:embed="rId16">
+                      <a:extLst>
+                        <a:ext uri="{28A0092B-C50C-407E-A947-70E740481C1C}">
+                          <a14:useLocalDpi xmlns:a14="http://schemas.microsoft.com/office/drawing/2010/main" val="0"/>
+                        </a:ext>
+                      </a:extLst>
+                    </a:blip>
+                    <a:stretch>
+                      <a:fillRect/>
+                    </a:stretch>
+                  </pic:blipFill>
+                  <pic:spPr>
+                    <a:xfrm>
+                      <a:off x="0" y="0"/>
+                      <a:ext cx="6480175" cy="4057015"/>
+                    </a:xfrm>
+                    <a:prstGeom prst="rect">
+                      <a:avLst/>
+                    </a:prstGeom>
+                  </pic:spPr>
+                </pic:pic>
+              </a:graphicData>
+            </a:graphic>
+            <wp14:sizeRelH relativeFrom="page">
+              <wp14:pctWidth>0</wp14:pctWidth>
+            </wp14:sizeRelH>
+            <wp14:sizeRelV relativeFrom="page">
+              <wp14:pctHeight>0</wp14:pctHeight>
+            </wp14:sizeRelV>
+          </wp:anchor>
+        </w:drawing>
+      </w:r>
+      <w:r>
+        <w:rPr>
+          <w:i/>
+          <w:color w:val="0000FF"/>
+          <w:sz w:val="18"/>
+          <w:szCs w:val="18"/>
+        </w:rPr>
+        <w:t>Overview of functions and their dependencies shown by a Static Function Tree</w:t>
+      </w:r>
+      <w:r>
+        <w:rPr>
+          <w:i/>
+          <w:color w:val="0000FF"/>
+          <w:sz w:val="18"/>
+          <w:szCs w:val="18"/>
+        </w:rPr>
+        <w:br/>
+      </w:r>
+      <w:r>
+        <w:rPr>
+          <w:i/>
+          <w:color w:val="0000FF"/>
+          <w:sz w:val="18"/>
+          <w:szCs w:val="18"/>
+        </w:rPr>
+        <w:br/>
+      </w:r>
+      <w:r>
+        <w:rPr>
+          <w:i/>
+          <w:color w:val="0000FF"/>
+          <w:sz w:val="18"/>
+          <w:szCs w:val="18"/>
+        </w:rPr>
+        <w:br/>
+      </w:r>
+    </w:p>
+    <w:p>
+      <w:pPr>
+        <w:tabs>
+          <w:tab w:val="right" w:pos="4253"/>
+          <w:tab w:val="right" w:pos="9639"/>
+        </w:tabs>
+        <w:rPr>
+          <w:b/>
+        </w:rPr>
+      </w:pPr>
+      <w:r>
+        <w:rPr>
+          <w:i/>
+          <w:noProof/>
+          <w:color w:val="0000FF"/>
+          <w:sz w:val="18"/>
+          <w:szCs w:val="18"/>
+        </w:rPr>
+        <w:drawing>
+          <wp:anchor distT="0" distB="0" distL="114300" distR="114300" simplePos="0" relativeHeight="251741184" behindDoc="1" locked="0" layoutInCell="1" allowOverlap="1" wp14:anchorId="47873AF5" wp14:editId="29ED94FC">
+            <wp:simplePos x="0" y="0"/>
+            <wp:positionH relativeFrom="column">
+              <wp:posOffset>264709</wp:posOffset>
+            </wp:positionH>
+            <wp:positionV relativeFrom="paragraph">
+              <wp:posOffset>3828292</wp:posOffset>
+            </wp:positionV>
+            <wp:extent cx="4408227" cy="2688609"/>
+            <wp:effectExtent l="0" t="0" r="0" b="0"/>
+            <wp:wrapNone/>
+            <wp:docPr id="2" name="image6.png"/>
             <wp:cNvGraphicFramePr/>
             <a:graphic xmlns:a="http://schemas.openxmlformats.org/drawingml/2006/main">
               <a:graphicData uri="http://schemas.openxmlformats.org/drawingml/2006/picture">
                 <pic:pic xmlns:pic="http://schemas.openxmlformats.org/drawingml/2006/picture">
                   <pic:nvPicPr>
-                    <pic:cNvPr id="0" name="image4.png"/>
+                    <pic:cNvPr id="0" name="image6.png"/>
                     <pic:cNvPicPr preferRelativeResize="0"/>
                   </pic:nvPicPr>
                   <pic:blipFill>
-                    <a:blip r:embed="rId10"/>
+                    <a:blip r:embed="rId17" cstate="print">
+                      <a:extLst>
+                        <a:ext uri="{28A0092B-C50C-407E-A947-70E740481C1C}">
+                          <a14:useLocalDpi xmlns:a14="http://schemas.microsoft.com/office/drawing/2010/main" val="0"/>
+                        </a:ext>
+                      </a:extLst>
+                    </a:blip>
                     <a:srcRect/>
                     <a:stretch>
                       <a:fillRect/>
@@ -4575,7 +5911,7 @@
                   <pic:spPr>
                     <a:xfrm>
                       <a:off x="0" y="0"/>
-                      <a:ext cx="6482080" cy="3390900"/>
+                      <a:ext cx="4408227" cy="2688609"/>
                     </a:xfrm>
                     <a:prstGeom prst="rect">
                       <a:avLst/>
@@ -4585,75 +5921,41 @@
                 </pic:pic>
               </a:graphicData>
             </a:graphic>
-          </wp:inline>
+            <wp14:sizeRelH relativeFrom="page">
+              <wp14:pctWidth>0</wp14:pctWidth>
+            </wp14:sizeRelH>
+            <wp14:sizeRelV relativeFrom="page">
+              <wp14:pctHeight>0</wp14:pctHeight>
+            </wp14:sizeRelV>
+          </wp:anchor>
         </w:drawing>
       </w:r>
-    </w:p>
-    <w:p>
-      <w:bookmarkStart w:id="10" w:name="_2s8eyo1" w:colFirst="0" w:colLast="0"/>
-      <w:bookmarkEnd w:id="10"/>
-      <w:r>
+      <w:r>
+        <w:br w:type="page"/>
+      </w:r>
+      <w:bookmarkStart w:id="12" w:name="_GoBack"/>
+      <w:bookmarkEnd w:id="12"/>
+    </w:p>
+    <w:p>
+      <w:pPr>
+        <w:tabs>
+          <w:tab w:val="right" w:pos="4253"/>
+          <w:tab w:val="right" w:pos="9639"/>
+        </w:tabs>
         <w:rPr>
           <w:b/>
         </w:rPr>
-        <w:t xml:space="preserve">5 </w:t>
-      </w:r>
-      <w:r>
+      </w:pPr>
+    </w:p>
+    <w:p>
+      <w:pPr>
+        <w:tabs>
+          <w:tab w:val="right" w:pos="4253"/>
+          <w:tab w:val="right" w:pos="9639"/>
+        </w:tabs>
         <w:rPr>
           <w:b/>
         </w:rPr>
-        <w:t>SW Component internal breakdown</w:t>
-      </w:r>
-    </w:p>
-    <w:p>
-      <w:pPr>
-        <w:pStyle w:val="Heading2"/>
-        <w:ind w:left="720" w:firstLine="0"/>
-      </w:pPr>
-    </w:p>
-    <w:p/>
-    <w:p/>
-    <w:p/>
-    <w:p/>
-    <w:p/>
-    <w:p/>
-    <w:p/>
-    <w:p/>
-    <w:p/>
-    <w:p/>
-    <w:p/>
-    <w:p/>
-    <w:p/>
-    <w:p/>
-    <w:p/>
-    <w:p/>
-    <w:p/>
-    <w:p/>
-    <w:p/>
-    <w:p/>
-    <w:p/>
-    <w:p/>
-    <w:p/>
-    <w:p/>
-    <w:p/>
-    <w:p/>
-    <w:p/>
-    <w:p/>
-    <w:p/>
-    <w:p/>
-    <w:p/>
-    <w:p/>
-    <w:p/>
-    <w:p>
-      <w:pPr>
-        <w:pStyle w:val="Heading2"/>
-        <w:ind w:left="720" w:firstLine="0"/>
-      </w:pPr>
-    </w:p>
-    <w:p>
-      <w:pPr>
-        <w:pStyle w:val="Heading2"/>
-        <w:ind w:left="720" w:firstLine="0"/>
       </w:pPr>
     </w:p>
     <w:p>
@@ -4667,11 +5969,55 @@
         <w:pStyle w:val="Heading2"/>
         <w:ind w:left="0" w:firstLine="0"/>
       </w:pPr>
-      <w:r>
-        <w:t xml:space="preserve">5.1 </w:t>
-      </w:r>
-      <w:r>
-        <w:t>Functional Decomposition</w:t>
+    </w:p>
+    <w:p>
+      <w:pPr>
+        <w:pStyle w:val="Heading2"/>
+        <w:ind w:left="0" w:firstLine="0"/>
+      </w:pPr>
+    </w:p>
+    <w:p>
+      <w:pPr>
+        <w:pStyle w:val="Heading2"/>
+        <w:ind w:left="0" w:firstLine="0"/>
+      </w:pPr>
+    </w:p>
+    <w:p>
+      <w:pPr>
+        <w:pStyle w:val="Heading2"/>
+        <w:ind w:left="0" w:firstLine="0"/>
+      </w:pPr>
+    </w:p>
+    <w:p>
+      <w:pPr>
+        <w:pStyle w:val="Heading2"/>
+        <w:ind w:left="0" w:firstLine="0"/>
+      </w:pPr>
+    </w:p>
+    <w:p>
+      <w:pPr>
+        <w:pStyle w:val="Heading2"/>
+        <w:ind w:left="0" w:firstLine="0"/>
+      </w:pPr>
+    </w:p>
+    <w:p>
+      <w:pPr>
+        <w:pStyle w:val="Heading2"/>
+        <w:ind w:left="0" w:firstLine="0"/>
+      </w:pPr>
+    </w:p>
+    <w:p>
+      <w:pPr>
+        <w:tabs>
+          <w:tab w:val="right" w:pos="4253"/>
+          <w:tab w:val="right" w:pos="9639"/>
+        </w:tabs>
+      </w:pPr>
+      <w:r>
+        <w:rPr>
+          <w:b/>
+        </w:rPr>
+        <w:t>Function Description and Dynamic Behavior</w:t>
       </w:r>
     </w:p>
     <w:p>
@@ -4683,8 +6029,8 @@
           <w:szCs w:val="18"/>
         </w:rPr>
       </w:pPr>
-      <w:bookmarkStart w:id="11" w:name="_3rdcrjn" w:colFirst="0" w:colLast="0"/>
-      <w:bookmarkEnd w:id="11"/>
+      <w:bookmarkStart w:id="13" w:name="_26in1rg" w:colFirst="0" w:colLast="0"/>
+      <w:bookmarkEnd w:id="13"/>
       <w:r>
         <w:rPr>
           <w:i/>
@@ -4692,7 +6038,7 @@
           <w:sz w:val="18"/>
           <w:szCs w:val="18"/>
         </w:rPr>
-        <w:t>Overview of functions and their dependencies shown by a Static Function Tree</w:t>
+        <w:t xml:space="preserve">Provide detailed static and dynamic description of all functions of the SW Component. </w:t>
       </w:r>
       <w:r>
         <w:rPr>
@@ -4702,6 +6048,7 @@
           <w:szCs w:val="18"/>
         </w:rPr>
         <w:br/>
+        <w:t>Functions which are defined in other SW Components shall only be referenced in the external interface description!</w:t>
       </w:r>
       <w:r>
         <w:rPr>
@@ -4711,6 +6058,7 @@
           <w:szCs w:val="18"/>
         </w:rPr>
         <w:br/>
+        <w:t>The signature description shall be done inside the function header in the source code.</w:t>
       </w:r>
       <w:r>
         <w:rPr>
@@ -4724,154 +6072,33 @@
       <w:r>
         <w:rPr>
           <w:i/>
-          <w:noProof/>
-          <w:color w:val="0000FF"/>
+          <w:color w:val="3366FF"/>
           <w:sz w:val="18"/>
           <w:szCs w:val="18"/>
         </w:rPr>
-        <w:drawing>
-          <wp:inline distT="0" distB="0" distL="114300" distR="114300">
-            <wp:extent cx="5595620" cy="3644265"/>
-            <wp:effectExtent l="0" t="0" r="0" b="0"/>
-            <wp:docPr id="2" name="image7.png"/>
-            <wp:cNvGraphicFramePr/>
-            <a:graphic xmlns:a="http://schemas.openxmlformats.org/drawingml/2006/main">
-              <a:graphicData uri="http://schemas.openxmlformats.org/drawingml/2006/picture">
-                <pic:pic xmlns:pic="http://schemas.openxmlformats.org/drawingml/2006/picture">
-                  <pic:nvPicPr>
-                    <pic:cNvPr id="0" name="image7.png"/>
-                    <pic:cNvPicPr preferRelativeResize="0"/>
-                  </pic:nvPicPr>
-                  <pic:blipFill>
-                    <a:blip r:embed="rId11"/>
-                    <a:srcRect/>
-                    <a:stretch>
-                      <a:fillRect/>
-                    </a:stretch>
-                  </pic:blipFill>
-                  <pic:spPr>
-                    <a:xfrm>
-                      <a:off x="0" y="0"/>
-                      <a:ext cx="5595620" cy="3644265"/>
-                    </a:xfrm>
-                    <a:prstGeom prst="rect">
-                      <a:avLst/>
-                    </a:prstGeom>
-                    <a:ln/>
-                  </pic:spPr>
-                </pic:pic>
-              </a:graphicData>
-            </a:graphic>
-          </wp:inline>
-        </w:drawing>
-      </w:r>
-    </w:p>
-    <w:p>
-      <w:pPr>
-        <w:tabs>
-          <w:tab w:val="right" w:pos="4253"/>
-          <w:tab w:val="right" w:pos="9639"/>
-        </w:tabs>
-      </w:pPr>
-      <w:r>
-        <w:br w:type="page"/>
-      </w:r>
-      <w:r>
-        <w:rPr>
-          <w:b/>
-        </w:rPr>
-        <w:lastRenderedPageBreak/>
-        <w:t>Function Description and Dynamic Behavior</w:t>
-      </w:r>
-    </w:p>
-    <w:p>
-      <w:pPr>
+        <w:br/>
+      </w:r>
+      <w:r>
         <w:rPr>
           <w:i/>
           <w:color w:val="0000FF"/>
           <w:sz w:val="18"/>
           <w:szCs w:val="18"/>
         </w:rPr>
-      </w:pPr>
-      <w:bookmarkStart w:id="12" w:name="_26in1rg" w:colFirst="0" w:colLast="0"/>
-      <w:bookmarkEnd w:id="12"/>
-      <w:r>
+        <w:t xml:space="preserve">For each function, the following section should be copied </w:t>
+      </w:r>
+    </w:p>
+    <w:p>
+      <w:pPr>
         <w:rPr>
           <w:i/>
           <w:color w:val="0000FF"/>
           <w:sz w:val="18"/>
           <w:szCs w:val="18"/>
         </w:rPr>
-        <w:t xml:space="preserve">Provide detailed static and dynamic description of all functions of the SW Component. </w:t>
-      </w:r>
-      <w:r>
-        <w:rPr>
-          <w:i/>
-          <w:color w:val="0000FF"/>
-          <w:sz w:val="18"/>
-          <w:szCs w:val="18"/>
-        </w:rPr>
-        <w:br/>
-        <w:t>Functions which are defined in other SW Components shall only be referenced in the external interface description!</w:t>
-      </w:r>
-      <w:r>
-        <w:rPr>
-          <w:i/>
-          <w:color w:val="0000FF"/>
-          <w:sz w:val="18"/>
-          <w:szCs w:val="18"/>
-        </w:rPr>
-        <w:br/>
-        <w:t>The signatur</w:t>
-      </w:r>
-      <w:r>
-        <w:rPr>
-          <w:i/>
-          <w:color w:val="0000FF"/>
-          <w:sz w:val="18"/>
-          <w:szCs w:val="18"/>
-        </w:rPr>
-        <w:t>e description shall be done inside the function header in the source code.</w:t>
-      </w:r>
-      <w:r>
-        <w:rPr>
-          <w:i/>
-          <w:color w:val="0000FF"/>
-          <w:sz w:val="18"/>
-          <w:szCs w:val="18"/>
-        </w:rPr>
-        <w:br/>
-      </w:r>
-      <w:r>
-        <w:rPr>
-          <w:i/>
-          <w:color w:val="3366FF"/>
-          <w:sz w:val="18"/>
-          <w:szCs w:val="18"/>
-        </w:rPr>
-        <w:br/>
-      </w:r>
-      <w:r>
-        <w:rPr>
-          <w:i/>
-          <w:color w:val="0000FF"/>
-          <w:sz w:val="18"/>
-          <w:szCs w:val="18"/>
-        </w:rPr>
-        <w:t xml:space="preserve">For each function, the following section should be copied </w:t>
-      </w:r>
-    </w:p>
-    <w:p>
-      <w:pPr>
-        <w:rPr>
-          <w:i/>
-          <w:color w:val="0000FF"/>
-          <w:sz w:val="18"/>
-          <w:szCs w:val="18"/>
-        </w:rPr>
-      </w:pPr>
-      <w:bookmarkStart w:id="13" w:name="_lnxbz9" w:colFirst="0" w:colLast="0"/>
-      <w:bookmarkEnd w:id="13"/>
+      </w:pPr>
+      <w:bookmarkStart w:id="14" w:name="_lnxbz9" w:colFirst="0" w:colLast="0"/>
+      <w:bookmarkEnd w:id="14"/>
     </w:p>
     <w:p>
       <w:pPr>
@@ -5394,7 +6621,7 @@
           <w:sz w:val="18"/>
           <w:szCs w:val="18"/>
         </w:rPr>
-        <w:t>In this document, the dynamic behavior shall be designed on an abstract level showing the principle workflow of a function. Do not show the detailed implementation to ensure that the design description can be maintained with a reasonable effort. The target</w:t>
+        <w:t xml:space="preserve">In this document, the dynamic behavior shall be designed on an abstract level showing the principle workflow of a function. Do not show the detailed implementation to ensure that the design description can be maintained with a reasonable effort. The </w:t>
       </w:r>
       <w:r>
         <w:rPr>
@@ -5403,7 +6630,8 @@
           <w:sz w:val="18"/>
           <w:szCs w:val="18"/>
         </w:rPr>
-        <w:t xml:space="preserve"> is not to show the complete detailed implementation 1:1.</w:t>
+        <w:lastRenderedPageBreak/>
+        <w:t>target is not to show the complete detailed implementation 1:1.</w:t>
       </w:r>
       <w:r>
         <w:rPr>
@@ -5450,29 +6678,29 @@
           <w:sz w:val="18"/>
           <w:szCs w:val="18"/>
         </w:rPr>
-        <w:t>If the function is not com</w:t>
-      </w:r>
-      <w:r>
-        <w:rPr>
-          <w:b/>
+        <w:t>If the function is not complex a short textual description might be sufficient and a graphical description is not needed.</w:t>
+      </w:r>
+    </w:p>
+    <w:p>
+      <w:pPr>
+        <w:rPr>
+          <w:color w:val="0000FF"/>
+          <w:sz w:val="18"/>
+          <w:szCs w:val="18"/>
+        </w:rPr>
+      </w:pPr>
+      <w:bookmarkStart w:id="15" w:name="_35nkun2" w:colFirst="0" w:colLast="0"/>
+      <w:bookmarkEnd w:id="15"/>
+      <w:r>
+        <w:rPr>
           <w:i/>
           <w:color w:val="0000FF"/>
           <w:sz w:val="18"/>
           <w:szCs w:val="18"/>
         </w:rPr>
-        <w:t>plex a short textual description might be sufficient and a graphical description is not needed.</w:t>
-      </w:r>
-    </w:p>
-    <w:p>
-      <w:pPr>
-        <w:rPr>
-          <w:color w:val="0000FF"/>
-          <w:sz w:val="18"/>
-          <w:szCs w:val="18"/>
-        </w:rPr>
-      </w:pPr>
-      <w:bookmarkStart w:id="14" w:name="_35nkun2" w:colFirst="0" w:colLast="0"/>
-      <w:bookmarkEnd w:id="14"/>
+        <w:br/>
+        <w:t xml:space="preserve">Symbol and function names shall be self explaining. </w:t>
+      </w:r>
       <w:r>
         <w:rPr>
           <w:i/>
@@ -5481,26 +6709,7 @@
           <w:szCs w:val="18"/>
         </w:rPr>
         <w:br/>
-        <w:t xml:space="preserve">Symbol and function names shall be self explaining. </w:t>
-      </w:r>
-      <w:r>
-        <w:rPr>
-          <w:i/>
-          <w:color w:val="0000FF"/>
-          <w:sz w:val="18"/>
-          <w:szCs w:val="18"/>
-        </w:rPr>
-        <w:br/>
-        <w:t>The link to the implementation may be provided by using the same names as in the design or by a comment sh</w:t>
-      </w:r>
-      <w:r>
-        <w:rPr>
-          <w:i/>
-          <w:color w:val="0000FF"/>
-          <w:sz w:val="18"/>
-          <w:szCs w:val="18"/>
-        </w:rPr>
-        <w:t>owing the full name followed by the declaration showing the implementation.</w:t>
+        <w:t>The link to the implementation may be provided by using the same names as in the design or by a comment showing the full name followed by the declaration showing the implementation.</w:t>
       </w:r>
       <w:r>
         <w:rPr>
@@ -5528,28 +6737,7 @@
           <w:sz w:val="22"/>
           <w:szCs w:val="22"/>
         </w:rPr>
-        <w:t xml:space="preserve">Function </w:t>
-      </w:r>
-      <w:r>
-        <w:rPr>
-          <w:sz w:val="22"/>
-          <w:szCs w:val="22"/>
-        </w:rPr>
-        <w:t>v</w:t>
-      </w:r>
-      <w:r>
-        <w:rPr>
-          <w:sz w:val="22"/>
-          <w:szCs w:val="22"/>
-        </w:rPr>
-        <w:t>oid Manu</w:t>
-      </w:r>
-      <w:r>
-        <w:rPr>
-          <w:sz w:val="22"/>
-          <w:szCs w:val="22"/>
-        </w:rPr>
-        <w:t>al_Up()</w:t>
+        <w:t>Function void Manual_Up()</w:t>
       </w:r>
     </w:p>
     <w:tbl>
@@ -5774,7 +6962,6 @@
         <w:rPr>
           <w:b/>
         </w:rPr>
-        <w:lastRenderedPageBreak/>
         <w:t>Dynamic Behavior</w:t>
       </w:r>
     </w:p>
@@ -5845,7 +7032,7 @@
           <w:sz w:val="18"/>
           <w:szCs w:val="18"/>
         </w:rPr>
-        <w:t>In this document, the dynamic behavior shall be designed on an abstract level showing the principle workflow of a function. Do not show the detailed implementation to ensure that the design description can be maintained with a reasonable effort. The target</w:t>
+        <w:t>In this document, the dynamic behavior shall be designed on an abstract level showing the principle workflow of a function. Do not show the detailed implementation to ensure that the design description can be maintained with a reasonable effort. The target is not to show the complete detailed implementation 1:1.</w:t>
       </w:r>
       <w:r>
         <w:rPr>
@@ -5854,7 +7041,7 @@
           <w:sz w:val="18"/>
           <w:szCs w:val="18"/>
         </w:rPr>
-        <w:t xml:space="preserve"> is not to show the complete detailed implementation 1:1.</w:t>
+        <w:br/>
       </w:r>
       <w:r>
         <w:rPr>
@@ -5864,6 +7051,7 @@
           <w:szCs w:val="18"/>
         </w:rPr>
         <w:br/>
+        <w:t xml:space="preserve">The detailed design shall reflect in detail what a function is doing from a black box view. The internal details are useful on an abstract, but not on a very detailed level. </w:t>
       </w:r>
       <w:r>
         <w:rPr>
@@ -5873,7 +7061,6 @@
           <w:szCs w:val="18"/>
         </w:rPr>
         <w:br/>
-        <w:t xml:space="preserve">The detailed design shall reflect in detail what a function is doing from a black box view. The internal details are useful on an abstract, but not on a very detailed level. </w:t>
       </w:r>
       <w:r>
         <w:rPr>
@@ -5883,25 +7070,7 @@
           <w:szCs w:val="18"/>
         </w:rPr>
         <w:br/>
-      </w:r>
-      <w:r>
-        <w:rPr>
-          <w:i/>
-          <w:color w:val="0000FF"/>
-          <w:sz w:val="18"/>
-          <w:szCs w:val="18"/>
-        </w:rPr>
-        <w:br/>
-        <w:t>Symbol and function n</w:t>
-      </w:r>
-      <w:r>
-        <w:rPr>
-          <w:i/>
-          <w:color w:val="0000FF"/>
-          <w:sz w:val="18"/>
-          <w:szCs w:val="18"/>
-        </w:rPr>
-        <w:t xml:space="preserve">ames shall be self explanatory. </w:t>
+        <w:t xml:space="preserve">Symbol and function names shall be self explanatory. </w:t>
       </w:r>
       <w:r>
         <w:rPr>
@@ -5934,8 +7103,8 @@
           <w:i/>
         </w:rPr>
       </w:pPr>
-      <w:bookmarkStart w:id="15" w:name="_nz4jdkxrvl8w" w:colFirst="0" w:colLast="0"/>
-      <w:bookmarkEnd w:id="15"/>
+      <w:bookmarkStart w:id="16" w:name="_nz4jdkxrvl8w" w:colFirst="0" w:colLast="0"/>
+      <w:bookmarkEnd w:id="16"/>
       <w:r>
         <w:rPr>
           <w:sz w:val="22"/>
@@ -6111,16 +7280,7 @@
                 <w:szCs w:val="18"/>
               </w:rPr>
               <w:br/>
-              <w:t>Relation between output parameters where a</w:t>
-            </w:r>
-            <w:r>
-              <w:rPr>
-                <w:i/>
-                <w:color w:val="0000FF"/>
-                <w:sz w:val="18"/>
-                <w:szCs w:val="18"/>
-              </w:rPr>
-              <w:t>pplicable</w:t>
+              <w:t>Relation between output parameters where applicable</w:t>
             </w:r>
           </w:p>
         </w:tc>
@@ -6213,8 +7373,8 @@
           <w:i/>
         </w:rPr>
       </w:pPr>
-      <w:bookmarkStart w:id="16" w:name="_atxlfu87c2lm" w:colFirst="0" w:colLast="0"/>
-      <w:bookmarkEnd w:id="16"/>
+      <w:bookmarkStart w:id="17" w:name="_atxlfu87c2lm" w:colFirst="0" w:colLast="0"/>
+      <w:bookmarkEnd w:id="17"/>
       <w:r>
         <w:rPr>
           <w:sz w:val="22"/>
@@ -6270,6 +7430,7 @@
                 <w:sz w:val="20"/>
                 <w:szCs w:val="20"/>
               </w:rPr>
+              <w:lastRenderedPageBreak/>
               <w:t>Description</w:t>
             </w:r>
           </w:p>
@@ -6322,10 +7483,7 @@
               <w:br/>
             </w:r>
             <w:r>
-              <w:t>&lt;</w:t>
-            </w:r>
-            <w:r>
-              <w:t>input| output| inout&gt;</w:t>
+              <w:t>&lt;input| output| inout&gt;</w:t>
             </w:r>
           </w:p>
         </w:tc>
@@ -6554,14 +7712,6 @@
                 <w:szCs w:val="18"/>
               </w:rPr>
               <w:br/>
-            </w:r>
-            <w:r>
-              <w:rPr>
-                <w:i/>
-                <w:color w:val="0000FF"/>
-                <w:sz w:val="18"/>
-                <w:szCs w:val="18"/>
-              </w:rPr>
               <w:t>Relation between output parameters where applicable</w:t>
             </w:r>
           </w:p>
@@ -6656,14 +7806,13 @@
           <w:i/>
         </w:rPr>
       </w:pPr>
-      <w:bookmarkStart w:id="17" w:name="_9y3xbue70841" w:colFirst="0" w:colLast="0"/>
-      <w:bookmarkEnd w:id="17"/>
+      <w:bookmarkStart w:id="18" w:name="_9y3xbue70841" w:colFirst="0" w:colLast="0"/>
+      <w:bookmarkEnd w:id="18"/>
       <w:r>
         <w:rPr>
           <w:sz w:val="22"/>
           <w:szCs w:val="22"/>
         </w:rPr>
-        <w:lastRenderedPageBreak/>
         <w:t>Function int Push_UpDown()</w:t>
       </w:r>
     </w:p>
@@ -6812,15 +7961,7 @@
                 <w:sz w:val="20"/>
                 <w:szCs w:val="20"/>
               </w:rPr>
-              <w:t xml:space="preserve">Parameter </w:t>
-            </w:r>
-            <w:r>
-              <w:rPr>
-                <w:b/>
-                <w:sz w:val="20"/>
-                <w:szCs w:val="20"/>
-              </w:rPr>
-              <w:t>2..n</w:t>
+              <w:t>Parameter 2..n</w:t>
             </w:r>
           </w:p>
         </w:tc>
@@ -6993,16 +8134,7 @@
                 <w:sz w:val="18"/>
                 <w:szCs w:val="18"/>
               </w:rPr>
-              <w:t>e.g. specific State change e.g. car is loc</w:t>
-            </w:r>
-            <w:r>
-              <w:rPr>
-                <w:i/>
-                <w:color w:val="0000FF"/>
-                <w:sz w:val="18"/>
-                <w:szCs w:val="18"/>
-              </w:rPr>
-              <w:t>ked, EEPROM Values written,</w:t>
+              <w:t>e.g. specific State change e.g. car is locked, EEPROM Values written,</w:t>
             </w:r>
             <w:r>
               <w:rPr>
@@ -7106,8 +8238,8 @@
           <w:i/>
         </w:rPr>
       </w:pPr>
-      <w:bookmarkStart w:id="18" w:name="_xv6sxpzi0frr" w:colFirst="0" w:colLast="0"/>
-      <w:bookmarkEnd w:id="18"/>
+      <w:bookmarkStart w:id="19" w:name="_xv6sxpzi0frr" w:colFirst="0" w:colLast="0"/>
+      <w:bookmarkEnd w:id="19"/>
       <w:r>
         <w:rPr>
           <w:sz w:val="22"/>
@@ -7303,6 +8435,7 @@
                 <w:sz w:val="20"/>
                 <w:szCs w:val="20"/>
               </w:rPr>
+              <w:lastRenderedPageBreak/>
               <w:t>Return Value</w:t>
             </w:r>
           </w:p>
@@ -7434,16 +8567,7 @@
                 <w:sz w:val="18"/>
                 <w:szCs w:val="18"/>
               </w:rPr>
-              <w:t xml:space="preserve">e.g. specific State change e.g. </w:t>
-            </w:r>
-            <w:r>
-              <w:rPr>
-                <w:i/>
-                <w:color w:val="0000FF"/>
-                <w:sz w:val="18"/>
-                <w:szCs w:val="18"/>
-              </w:rPr>
-              <w:t>car is locked, EEPROM Values written,</w:t>
+              <w:t>e.g. specific State change e.g. car is locked, EEPROM Values written,</w:t>
             </w:r>
             <w:r>
               <w:rPr>
@@ -7547,8 +8671,8 @@
           <w:i/>
         </w:rPr>
       </w:pPr>
-      <w:bookmarkStart w:id="19" w:name="_3zjihdvs26mq" w:colFirst="0" w:colLast="0"/>
-      <w:bookmarkEnd w:id="19"/>
+      <w:bookmarkStart w:id="20" w:name="_3zjihdvs26mq" w:colFirst="0" w:colLast="0"/>
+      <w:bookmarkEnd w:id="20"/>
       <w:r>
         <w:rPr>
           <w:sz w:val="22"/>
@@ -7623,7 +8747,6 @@
               <w:rPr>
                 <w:rFonts w:ascii="Arial Unicode MS" w:eastAsia="Arial Unicode MS" w:hAnsi="Arial Unicode MS" w:cs="Arial Unicode MS"/>
               </w:rPr>
-              <w:lastRenderedPageBreak/>
               <w:t>case 0 → Turn off Blue, Green and Red Led.</w:t>
             </w:r>
           </w:p>
@@ -7680,7 +8803,6 @@
                 <w:sz w:val="20"/>
                 <w:szCs w:val="20"/>
               </w:rPr>
-              <w:lastRenderedPageBreak/>
               <w:t>Parameter 1</w:t>
             </w:r>
             <w:r>
@@ -7692,10 +8814,7 @@
               <w:br/>
             </w:r>
             <w:r>
-              <w:t>&lt;</w:t>
-            </w:r>
-            <w:r>
-              <w:t>input| output| inout&gt;</w:t>
+              <w:t>&lt;input| output| inout&gt;</w:t>
             </w:r>
           </w:p>
         </w:tc>
@@ -7881,15 +9000,7 @@
                 <w:sz w:val="20"/>
                 <w:szCs w:val="20"/>
               </w:rPr>
-              <w:t>Post condi</w:t>
-            </w:r>
-            <w:r>
-              <w:rPr>
-                <w:b/>
-                <w:sz w:val="20"/>
-                <w:szCs w:val="20"/>
-              </w:rPr>
-              <w:t>tion</w:t>
+              <w:t>Post condition</w:t>
             </w:r>
           </w:p>
         </w:tc>
@@ -8020,8 +9131,8 @@
           <w:i/>
         </w:rPr>
       </w:pPr>
-      <w:bookmarkStart w:id="20" w:name="_thy7j4sk02kr" w:colFirst="0" w:colLast="0"/>
-      <w:bookmarkEnd w:id="20"/>
+      <w:bookmarkStart w:id="21" w:name="_thy7j4sk02kr" w:colFirst="0" w:colLast="0"/>
+      <w:bookmarkEnd w:id="21"/>
       <w:r>
         <w:rPr>
           <w:sz w:val="22"/>
@@ -8111,6 +9222,7 @@
                 <w:sz w:val="20"/>
                 <w:szCs w:val="20"/>
               </w:rPr>
+              <w:lastRenderedPageBreak/>
               <w:t>Parameter 1</w:t>
             </w:r>
             <w:r>
@@ -8436,8 +9548,8 @@
           <w:i/>
         </w:rPr>
       </w:pPr>
-      <w:bookmarkStart w:id="21" w:name="_slq3jaicfiy4" w:colFirst="0" w:colLast="0"/>
-      <w:bookmarkEnd w:id="21"/>
+      <w:bookmarkStart w:id="22" w:name="_slq3jaicfiy4" w:colFirst="0" w:colLast="0"/>
+      <w:bookmarkEnd w:id="22"/>
       <w:r>
         <w:rPr>
           <w:sz w:val="22"/>
@@ -8493,7 +9605,6 @@
                 <w:sz w:val="20"/>
                 <w:szCs w:val="20"/>
               </w:rPr>
-              <w:lastRenderedPageBreak/>
               <w:t>Description</w:t>
             </w:r>
           </w:p>
@@ -8740,7 +9851,7 @@
               </w:rPr>
             </w:pPr>
             <w:r>
-              <w:t>The LPIT_MSR_TIF1_MASK timer has been cleared, to know</w:t>
+              <w:t xml:space="preserve">The LPIT_MSR_TIF1_MASK timer has been cleared </w:t>
             </w:r>
           </w:p>
         </w:tc>
@@ -8824,12 +9935,10 @@
     </w:p>
     <w:p/>
     <w:sectPr>
-      <w:headerReference w:type="even" r:id="rId12"/>
-      <w:headerReference w:type="default" r:id="rId13"/>
-      <w:footerReference w:type="even" r:id="rId14"/>
-      <w:footerReference w:type="default" r:id="rId15"/>
-      <w:headerReference w:type="first" r:id="rId16"/>
-      <w:footerReference w:type="first" r:id="rId17"/>
+      <w:headerReference w:type="default" r:id="rId18"/>
+      <w:footerReference w:type="default" r:id="rId19"/>
+      <w:headerReference w:type="first" r:id="rId20"/>
+      <w:footerReference w:type="first" r:id="rId21"/>
       <w:pgSz w:w="11907" w:h="16840"/>
       <w:pgMar w:top="2268" w:right="851" w:bottom="1701" w:left="851" w:header="0" w:footer="720" w:gutter="0"/>
       <w:pgNumType w:start="1"/>
@@ -8859,16 +9968,6 @@
 </file>
 
 <file path=word/footer1.xml><?xml version="1.0" encoding="utf-8"?>
-<w:ftr xmlns:wpc="http://schemas.microsoft.com/office/word/2010/wordprocessingCanvas" xmlns:mc="http://schemas.openxmlformats.org/markup-compatibility/2006" xmlns:o="urn:schemas-microsoft-com:office:office" xmlns:r="http://schemas.openxmlformats.org/officeDocument/2006/relationships" xmlns:m="http://schemas.openxmlformats.org/officeDocument/2006/math" xmlns:v="urn:schemas-microsoft-com:vml" xmlns:wp14="http://schemas.microsoft.com/office/word/2010/wordprocessingDrawing" xmlns:wp="http://schemas.openxmlformats.org/drawingml/2006/wordprocessingDrawing" xmlns:w10="urn:schemas-microsoft-com:office:word" xmlns:w="http://schemas.openxmlformats.org/wordprocessingml/2006/main" xmlns:w14="http://schemas.microsoft.com/office/word/2010/wordml" xmlns:w15="http://schemas.microsoft.com/office/word/2012/wordml" xmlns:wpg="http://schemas.microsoft.com/office/word/2010/wordprocessingGroup" xmlns:wpi="http://schemas.microsoft.com/office/word/2010/wordprocessingInk" xmlns:wne="http://schemas.microsoft.com/office/word/2006/wordml" xmlns:wps="http://schemas.microsoft.com/office/word/2010/wordprocessingShape" mc:Ignorable="w14 w15 wp14">
-  <w:p>
-    <w:pPr>
-      <w:pStyle w:val="Footer"/>
-    </w:pPr>
-  </w:p>
-</w:ftr>
-</file>
-
-<file path=word/footer2.xml><?xml version="1.0" encoding="utf-8"?>
 <w:ftr xmlns:wpc="http://schemas.microsoft.com/office/word/2010/wordprocessingCanvas" xmlns:mc="http://schemas.openxmlformats.org/markup-compatibility/2006" xmlns:o="urn:schemas-microsoft-com:office:office" xmlns:r="http://schemas.openxmlformats.org/officeDocument/2006/relationships" xmlns:m="http://schemas.openxmlformats.org/officeDocument/2006/math" xmlns:v="urn:schemas-microsoft-com:vml" xmlns:wp14="http://schemas.microsoft.com/office/word/2010/wordprocessingDrawing" xmlns:wp="http://schemas.openxmlformats.org/drawingml/2006/wordprocessingDrawing" xmlns:w10="urn:schemas-microsoft-com:office:word" xmlns:w="http://schemas.openxmlformats.org/wordprocessingml/2006/main" xmlns:w14="http://schemas.microsoft.com/office/word/2010/wordml" xmlns:w15="http://schemas.microsoft.com/office/word/2012/wordml" xmlns:wpg="http://schemas.microsoft.com/office/word/2010/wordprocessingGroup" xmlns:wpi="http://schemas.microsoft.com/office/word/2010/wordprocessingInk" xmlns:wne="http://schemas.microsoft.com/office/word/2006/wordml" xmlns:wps="http://schemas.microsoft.com/office/word/2010/wordprocessingShape" mc:Ignorable="w14 w15 wp14">
   <w:p>
     <w:pPr>
@@ -9163,7 +10262,7 @@
               <w:sz w:val="18"/>
               <w:szCs w:val="18"/>
             </w:rPr>
-            <w:t>1</w:t>
+            <w:t>10</w:t>
           </w:r>
           <w:r>
             <w:rPr>
@@ -9206,7 +10305,7 @@
               <w:sz w:val="18"/>
               <w:szCs w:val="18"/>
             </w:rPr>
-            <w:t>13</w:t>
+            <w:t>15</w:t>
           </w:r>
           <w:r>
             <w:rPr>
@@ -9231,7 +10330,7 @@
 </w:ftr>
 </file>
 
-<file path=word/footer3.xml><?xml version="1.0" encoding="utf-8"?>
+<file path=word/footer2.xml><?xml version="1.0" encoding="utf-8"?>
 <w:ftr xmlns:wpc="http://schemas.microsoft.com/office/word/2010/wordprocessingCanvas" xmlns:mc="http://schemas.openxmlformats.org/markup-compatibility/2006" xmlns:o="urn:schemas-microsoft-com:office:office" xmlns:r="http://schemas.openxmlformats.org/officeDocument/2006/relationships" xmlns:m="http://schemas.openxmlformats.org/officeDocument/2006/math" xmlns:v="urn:schemas-microsoft-com:vml" xmlns:wp14="http://schemas.microsoft.com/office/word/2010/wordprocessingDrawing" xmlns:wp="http://schemas.openxmlformats.org/drawingml/2006/wordprocessingDrawing" xmlns:w10="urn:schemas-microsoft-com:office:word" xmlns:w="http://schemas.openxmlformats.org/wordprocessingml/2006/main" xmlns:w14="http://schemas.microsoft.com/office/word/2010/wordml" xmlns:w15="http://schemas.microsoft.com/office/word/2012/wordml" xmlns:wpg="http://schemas.microsoft.com/office/word/2010/wordprocessingGroup" xmlns:wpi="http://schemas.microsoft.com/office/word/2010/wordprocessingInk" xmlns:wne="http://schemas.microsoft.com/office/word/2006/wordml" xmlns:wps="http://schemas.microsoft.com/office/word/2010/wordprocessingShape" mc:Ignorable="w14 w15 wp14">
   <w:p>
     <w:pPr>
@@ -9822,16 +10921,6 @@
 <w:hdr xmlns:wpc="http://schemas.microsoft.com/office/word/2010/wordprocessingCanvas" xmlns:mc="http://schemas.openxmlformats.org/markup-compatibility/2006" xmlns:o="urn:schemas-microsoft-com:office:office" xmlns:r="http://schemas.openxmlformats.org/officeDocument/2006/relationships" xmlns:m="http://schemas.openxmlformats.org/officeDocument/2006/math" xmlns:v="urn:schemas-microsoft-com:vml" xmlns:wp14="http://schemas.microsoft.com/office/word/2010/wordprocessingDrawing" xmlns:wp="http://schemas.openxmlformats.org/drawingml/2006/wordprocessingDrawing" xmlns:w10="urn:schemas-microsoft-com:office:word" xmlns:w="http://schemas.openxmlformats.org/wordprocessingml/2006/main" xmlns:w14="http://schemas.microsoft.com/office/word/2010/wordml" xmlns:w15="http://schemas.microsoft.com/office/word/2012/wordml" xmlns:wpg="http://schemas.microsoft.com/office/word/2010/wordprocessingGroup" xmlns:wpi="http://schemas.microsoft.com/office/word/2010/wordprocessingInk" xmlns:wne="http://schemas.microsoft.com/office/word/2006/wordml" xmlns:wps="http://schemas.microsoft.com/office/word/2010/wordprocessingShape" mc:Ignorable="w14 w15 wp14">
   <w:p>
     <w:pPr>
-      <w:pStyle w:val="Header"/>
-    </w:pPr>
-  </w:p>
-</w:hdr>
-</file>
-
-<file path=word/header2.xml><?xml version="1.0" encoding="utf-8"?>
-<w:hdr xmlns:wpc="http://schemas.microsoft.com/office/word/2010/wordprocessingCanvas" xmlns:mc="http://schemas.openxmlformats.org/markup-compatibility/2006" xmlns:o="urn:schemas-microsoft-com:office:office" xmlns:r="http://schemas.openxmlformats.org/officeDocument/2006/relationships" xmlns:m="http://schemas.openxmlformats.org/officeDocument/2006/math" xmlns:v="urn:schemas-microsoft-com:vml" xmlns:wp14="http://schemas.microsoft.com/office/word/2010/wordprocessingDrawing" xmlns:wp="http://schemas.openxmlformats.org/drawingml/2006/wordprocessingDrawing" xmlns:w10="urn:schemas-microsoft-com:office:word" xmlns:w="http://schemas.openxmlformats.org/wordprocessingml/2006/main" xmlns:w14="http://schemas.microsoft.com/office/word/2010/wordml" xmlns:w15="http://schemas.microsoft.com/office/word/2012/wordml" xmlns:wpg="http://schemas.microsoft.com/office/word/2010/wordprocessingGroup" xmlns:wpi="http://schemas.microsoft.com/office/word/2010/wordprocessingInk" xmlns:wne="http://schemas.microsoft.com/office/word/2006/wordml" xmlns:wps="http://schemas.microsoft.com/office/word/2010/wordprocessingShape" mc:Ignorable="w14 w15 wp14">
-  <w:p>
-    <w:pPr>
       <w:spacing w:before="720"/>
     </w:pPr>
   </w:p>
@@ -9915,15 +11004,7 @@
               <w:sz w:val="24"/>
               <w:szCs w:val="24"/>
             </w:rPr>
-            <w:t>Window Lifter</w:t>
-          </w:r>
-          <w:r>
-            <w:rPr>
-              <w:b/>
-              <w:sz w:val="24"/>
-              <w:szCs w:val="24"/>
-            </w:rPr>
-            <w:t xml:space="preserve">  </w:t>
+            <w:t xml:space="preserve">&lt;Project Name&gt;  </w:t>
           </w:r>
         </w:p>
       </w:tc>
@@ -10001,25 +11082,7 @@
               <w:sz w:val="24"/>
               <w:szCs w:val="24"/>
             </w:rPr>
-            <w:t>&lt;</w:t>
-          </w:r>
-          <w:r>
-            <w:rPr>
-              <w:b/>
-              <w:sz w:val="24"/>
-              <w:szCs w:val="24"/>
-            </w:rPr>
-            <w:t>DSD</w:t>
-          </w:r>
-          <w:bookmarkStart w:id="22" w:name="_GoBack"/>
-          <w:bookmarkEnd w:id="22"/>
-          <w:r>
-            <w:rPr>
-              <w:b/>
-              <w:sz w:val="24"/>
-              <w:szCs w:val="24"/>
-            </w:rPr>
-            <w:t xml:space="preserve">&gt; </w:t>
+            <w:t xml:space="preserve">&lt;Document Name&gt; </w:t>
           </w:r>
         </w:p>
       </w:tc>
@@ -10047,14 +11110,7 @@
               <w:sz w:val="16"/>
               <w:szCs w:val="16"/>
             </w:rPr>
-            <w:t>I</w:t>
-          </w:r>
-          <w:r>
-            <w:rPr>
-              <w:sz w:val="16"/>
-              <w:szCs w:val="16"/>
-            </w:rPr>
-            <w:t xml:space="preserve"> B&amp;S</w:t>
+            <w:t>I B&amp;S</w:t>
           </w:r>
         </w:p>
         <w:p>
@@ -10091,7 +11147,7 @@
 </w:hdr>
 </file>
 
-<file path=word/header3.xml><?xml version="1.0" encoding="utf-8"?>
+<file path=word/header2.xml><?xml version="1.0" encoding="utf-8"?>
 <w:hdr xmlns:wpc="http://schemas.microsoft.com/office/word/2010/wordprocessingCanvas" xmlns:mc="http://schemas.openxmlformats.org/markup-compatibility/2006" xmlns:o="urn:schemas-microsoft-com:office:office" xmlns:r="http://schemas.openxmlformats.org/officeDocument/2006/relationships" xmlns:m="http://schemas.openxmlformats.org/officeDocument/2006/math" xmlns:v="urn:schemas-microsoft-com:vml" xmlns:wp14="http://schemas.microsoft.com/office/word/2010/wordprocessingDrawing" xmlns:wp="http://schemas.openxmlformats.org/drawingml/2006/wordprocessingDrawing" xmlns:w10="urn:schemas-microsoft-com:office:word" xmlns:w="http://schemas.openxmlformats.org/wordprocessingml/2006/main" xmlns:w14="http://schemas.microsoft.com/office/word/2010/wordml" xmlns:w15="http://schemas.microsoft.com/office/word/2012/wordml" xmlns:wpg="http://schemas.microsoft.com/office/word/2010/wordprocessingGroup" xmlns:wpi="http://schemas.microsoft.com/office/word/2010/wordprocessingInk" xmlns:wne="http://schemas.microsoft.com/office/word/2006/wordml" xmlns:wps="http://schemas.microsoft.com/office/word/2010/wordprocessingShape" mc:Ignorable="w14 w15 wp14">
   <w:p>
     <w:pPr>
@@ -10147,13 +11203,13 @@
         <wp:inline distT="0" distB="0" distL="114300" distR="114300">
           <wp:extent cx="542290" cy="2127885"/>
           <wp:effectExtent l="0" t="0" r="0" b="0"/>
-          <wp:docPr id="3" name="image8.png"/>
+          <wp:docPr id="3" name="image7.png"/>
           <wp:cNvGraphicFramePr/>
           <a:graphic xmlns:a="http://schemas.openxmlformats.org/drawingml/2006/main">
             <a:graphicData uri="http://schemas.openxmlformats.org/drawingml/2006/picture">
               <pic:pic xmlns:pic="http://schemas.openxmlformats.org/drawingml/2006/picture">
                 <pic:nvPicPr>
-                  <pic:cNvPr id="0" name="image8.png"/>
+                  <pic:cNvPr id="0" name="image7.png"/>
                   <pic:cNvPicPr preferRelativeResize="0"/>
                 </pic:nvPicPr>
                 <pic:blipFill>
@@ -10423,9 +11479,122 @@
 <file path=word/numbering.xml><?xml version="1.0" encoding="utf-8"?>
 <w:numbering xmlns:wpc="http://schemas.microsoft.com/office/word/2010/wordprocessingCanvas" xmlns:mc="http://schemas.openxmlformats.org/markup-compatibility/2006" xmlns:o="urn:schemas-microsoft-com:office:office" xmlns:r="http://schemas.openxmlformats.org/officeDocument/2006/relationships" xmlns:m="http://schemas.openxmlformats.org/officeDocument/2006/math" xmlns:v="urn:schemas-microsoft-com:vml" xmlns:wp14="http://schemas.microsoft.com/office/word/2010/wordprocessingDrawing" xmlns:wp="http://schemas.openxmlformats.org/drawingml/2006/wordprocessingDrawing" xmlns:w10="urn:schemas-microsoft-com:office:word" xmlns:w="http://schemas.openxmlformats.org/wordprocessingml/2006/main" xmlns:w14="http://schemas.microsoft.com/office/word/2010/wordml" xmlns:w15="http://schemas.microsoft.com/office/word/2012/wordml" xmlns:wpg="http://schemas.microsoft.com/office/word/2010/wordprocessingGroup" xmlns:wpi="http://schemas.microsoft.com/office/word/2010/wordprocessingInk" xmlns:wne="http://schemas.microsoft.com/office/word/2006/wordml" xmlns:wps="http://schemas.microsoft.com/office/word/2010/wordprocessingShape" mc:Ignorable="w14 w15 wp14">
   <w:abstractNum w:abstractNumId="0">
-    <w:nsid w:val="7D6E4457"/>
+    <w:nsid w:val="271D5021"/>
+    <w:multiLevelType w:val="hybridMultilevel"/>
+    <w:tmpl w:val="89EA63D0"/>
+    <w:lvl w:ilvl="0" w:tplc="04090001">
+      <w:start w:val="1"/>
+      <w:numFmt w:val="bullet"/>
+      <w:lvlText w:val=""/>
+      <w:lvlJc w:val="left"/>
+      <w:pPr>
+        <w:ind w:left="720" w:hanging="360"/>
+      </w:pPr>
+      <w:rPr>
+        <w:rFonts w:ascii="Symbol" w:hAnsi="Symbol" w:hint="default"/>
+      </w:rPr>
+    </w:lvl>
+    <w:lvl w:ilvl="1" w:tplc="04090003" w:tentative="1">
+      <w:start w:val="1"/>
+      <w:numFmt w:val="bullet"/>
+      <w:lvlText w:val="o"/>
+      <w:lvlJc w:val="left"/>
+      <w:pPr>
+        <w:ind w:left="1440" w:hanging="360"/>
+      </w:pPr>
+      <w:rPr>
+        <w:rFonts w:ascii="Courier New" w:hAnsi="Courier New" w:cs="Courier New" w:hint="default"/>
+      </w:rPr>
+    </w:lvl>
+    <w:lvl w:ilvl="2" w:tplc="04090005" w:tentative="1">
+      <w:start w:val="1"/>
+      <w:numFmt w:val="bullet"/>
+      <w:lvlText w:val=""/>
+      <w:lvlJc w:val="left"/>
+      <w:pPr>
+        <w:ind w:left="2160" w:hanging="360"/>
+      </w:pPr>
+      <w:rPr>
+        <w:rFonts w:ascii="Wingdings" w:hAnsi="Wingdings" w:hint="default"/>
+      </w:rPr>
+    </w:lvl>
+    <w:lvl w:ilvl="3" w:tplc="04090001" w:tentative="1">
+      <w:start w:val="1"/>
+      <w:numFmt w:val="bullet"/>
+      <w:lvlText w:val=""/>
+      <w:lvlJc w:val="left"/>
+      <w:pPr>
+        <w:ind w:left="2880" w:hanging="360"/>
+      </w:pPr>
+      <w:rPr>
+        <w:rFonts w:ascii="Symbol" w:hAnsi="Symbol" w:hint="default"/>
+      </w:rPr>
+    </w:lvl>
+    <w:lvl w:ilvl="4" w:tplc="04090003" w:tentative="1">
+      <w:start w:val="1"/>
+      <w:numFmt w:val="bullet"/>
+      <w:lvlText w:val="o"/>
+      <w:lvlJc w:val="left"/>
+      <w:pPr>
+        <w:ind w:left="3600" w:hanging="360"/>
+      </w:pPr>
+      <w:rPr>
+        <w:rFonts w:ascii="Courier New" w:hAnsi="Courier New" w:cs="Courier New" w:hint="default"/>
+      </w:rPr>
+    </w:lvl>
+    <w:lvl w:ilvl="5" w:tplc="04090005" w:tentative="1">
+      <w:start w:val="1"/>
+      <w:numFmt w:val="bullet"/>
+      <w:lvlText w:val=""/>
+      <w:lvlJc w:val="left"/>
+      <w:pPr>
+        <w:ind w:left="4320" w:hanging="360"/>
+      </w:pPr>
+      <w:rPr>
+        <w:rFonts w:ascii="Wingdings" w:hAnsi="Wingdings" w:hint="default"/>
+      </w:rPr>
+    </w:lvl>
+    <w:lvl w:ilvl="6" w:tplc="04090001" w:tentative="1">
+      <w:start w:val="1"/>
+      <w:numFmt w:val="bullet"/>
+      <w:lvlText w:val=""/>
+      <w:lvlJc w:val="left"/>
+      <w:pPr>
+        <w:ind w:left="5040" w:hanging="360"/>
+      </w:pPr>
+      <w:rPr>
+        <w:rFonts w:ascii="Symbol" w:hAnsi="Symbol" w:hint="default"/>
+      </w:rPr>
+    </w:lvl>
+    <w:lvl w:ilvl="7" w:tplc="04090003" w:tentative="1">
+      <w:start w:val="1"/>
+      <w:numFmt w:val="bullet"/>
+      <w:lvlText w:val="o"/>
+      <w:lvlJc w:val="left"/>
+      <w:pPr>
+        <w:ind w:left="5760" w:hanging="360"/>
+      </w:pPr>
+      <w:rPr>
+        <w:rFonts w:ascii="Courier New" w:hAnsi="Courier New" w:cs="Courier New" w:hint="default"/>
+      </w:rPr>
+    </w:lvl>
+    <w:lvl w:ilvl="8" w:tplc="04090005" w:tentative="1">
+      <w:start w:val="1"/>
+      <w:numFmt w:val="bullet"/>
+      <w:lvlText w:val=""/>
+      <w:lvlJc w:val="left"/>
+      <w:pPr>
+        <w:ind w:left="6480" w:hanging="360"/>
+      </w:pPr>
+      <w:rPr>
+        <w:rFonts w:ascii="Wingdings" w:hAnsi="Wingdings" w:hint="default"/>
+      </w:rPr>
+    </w:lvl>
+  </w:abstractNum>
+  <w:abstractNum w:abstractNumId="1">
+    <w:nsid w:val="3891515F"/>
     <w:multiLevelType w:val="multilevel"/>
-    <w:tmpl w:val="0AB890AC"/>
+    <w:tmpl w:val="C076FE02"/>
     <w:lvl w:ilvl="0">
       <w:start w:val="1"/>
       <w:numFmt w:val="decimal"/>
@@ -10546,7 +11715,358 @@
       </w:rPr>
     </w:lvl>
   </w:abstractNum>
+  <w:abstractNum w:abstractNumId="2">
+    <w:nsid w:val="3FB11C51"/>
+    <w:multiLevelType w:val="hybridMultilevel"/>
+    <w:tmpl w:val="2B385B46"/>
+    <w:lvl w:ilvl="0" w:tplc="04090001">
+      <w:start w:val="1"/>
+      <w:numFmt w:val="bullet"/>
+      <w:lvlText w:val=""/>
+      <w:lvlJc w:val="left"/>
+      <w:pPr>
+        <w:ind w:left="720" w:hanging="360"/>
+      </w:pPr>
+      <w:rPr>
+        <w:rFonts w:ascii="Symbol" w:hAnsi="Symbol" w:hint="default"/>
+      </w:rPr>
+    </w:lvl>
+    <w:lvl w:ilvl="1" w:tplc="04090003" w:tentative="1">
+      <w:start w:val="1"/>
+      <w:numFmt w:val="bullet"/>
+      <w:lvlText w:val="o"/>
+      <w:lvlJc w:val="left"/>
+      <w:pPr>
+        <w:ind w:left="1440" w:hanging="360"/>
+      </w:pPr>
+      <w:rPr>
+        <w:rFonts w:ascii="Courier New" w:hAnsi="Courier New" w:cs="Courier New" w:hint="default"/>
+      </w:rPr>
+    </w:lvl>
+    <w:lvl w:ilvl="2" w:tplc="04090005" w:tentative="1">
+      <w:start w:val="1"/>
+      <w:numFmt w:val="bullet"/>
+      <w:lvlText w:val=""/>
+      <w:lvlJc w:val="left"/>
+      <w:pPr>
+        <w:ind w:left="2160" w:hanging="360"/>
+      </w:pPr>
+      <w:rPr>
+        <w:rFonts w:ascii="Wingdings" w:hAnsi="Wingdings" w:hint="default"/>
+      </w:rPr>
+    </w:lvl>
+    <w:lvl w:ilvl="3" w:tplc="04090001" w:tentative="1">
+      <w:start w:val="1"/>
+      <w:numFmt w:val="bullet"/>
+      <w:lvlText w:val=""/>
+      <w:lvlJc w:val="left"/>
+      <w:pPr>
+        <w:ind w:left="2880" w:hanging="360"/>
+      </w:pPr>
+      <w:rPr>
+        <w:rFonts w:ascii="Symbol" w:hAnsi="Symbol" w:hint="default"/>
+      </w:rPr>
+    </w:lvl>
+    <w:lvl w:ilvl="4" w:tplc="04090003" w:tentative="1">
+      <w:start w:val="1"/>
+      <w:numFmt w:val="bullet"/>
+      <w:lvlText w:val="o"/>
+      <w:lvlJc w:val="left"/>
+      <w:pPr>
+        <w:ind w:left="3600" w:hanging="360"/>
+      </w:pPr>
+      <w:rPr>
+        <w:rFonts w:ascii="Courier New" w:hAnsi="Courier New" w:cs="Courier New" w:hint="default"/>
+      </w:rPr>
+    </w:lvl>
+    <w:lvl w:ilvl="5" w:tplc="04090005" w:tentative="1">
+      <w:start w:val="1"/>
+      <w:numFmt w:val="bullet"/>
+      <w:lvlText w:val=""/>
+      <w:lvlJc w:val="left"/>
+      <w:pPr>
+        <w:ind w:left="4320" w:hanging="360"/>
+      </w:pPr>
+      <w:rPr>
+        <w:rFonts w:ascii="Wingdings" w:hAnsi="Wingdings" w:hint="default"/>
+      </w:rPr>
+    </w:lvl>
+    <w:lvl w:ilvl="6" w:tplc="04090001" w:tentative="1">
+      <w:start w:val="1"/>
+      <w:numFmt w:val="bullet"/>
+      <w:lvlText w:val=""/>
+      <w:lvlJc w:val="left"/>
+      <w:pPr>
+        <w:ind w:left="5040" w:hanging="360"/>
+      </w:pPr>
+      <w:rPr>
+        <w:rFonts w:ascii="Symbol" w:hAnsi="Symbol" w:hint="default"/>
+      </w:rPr>
+    </w:lvl>
+    <w:lvl w:ilvl="7" w:tplc="04090003" w:tentative="1">
+      <w:start w:val="1"/>
+      <w:numFmt w:val="bullet"/>
+      <w:lvlText w:val="o"/>
+      <w:lvlJc w:val="left"/>
+      <w:pPr>
+        <w:ind w:left="5760" w:hanging="360"/>
+      </w:pPr>
+      <w:rPr>
+        <w:rFonts w:ascii="Courier New" w:hAnsi="Courier New" w:cs="Courier New" w:hint="default"/>
+      </w:rPr>
+    </w:lvl>
+    <w:lvl w:ilvl="8" w:tplc="04090005" w:tentative="1">
+      <w:start w:val="1"/>
+      <w:numFmt w:val="bullet"/>
+      <w:lvlText w:val=""/>
+      <w:lvlJc w:val="left"/>
+      <w:pPr>
+        <w:ind w:left="6480" w:hanging="360"/>
+      </w:pPr>
+      <w:rPr>
+        <w:rFonts w:ascii="Wingdings" w:hAnsi="Wingdings" w:hint="default"/>
+      </w:rPr>
+    </w:lvl>
+  </w:abstractNum>
+  <w:abstractNum w:abstractNumId="3">
+    <w:nsid w:val="70716E5E"/>
+    <w:multiLevelType w:val="hybridMultilevel"/>
+    <w:tmpl w:val="914476E2"/>
+    <w:lvl w:ilvl="0" w:tplc="04090001">
+      <w:start w:val="1"/>
+      <w:numFmt w:val="bullet"/>
+      <w:lvlText w:val=""/>
+      <w:lvlJc w:val="left"/>
+      <w:pPr>
+        <w:ind w:left="720" w:hanging="360"/>
+      </w:pPr>
+      <w:rPr>
+        <w:rFonts w:ascii="Symbol" w:hAnsi="Symbol" w:hint="default"/>
+      </w:rPr>
+    </w:lvl>
+    <w:lvl w:ilvl="1" w:tplc="04090003" w:tentative="1">
+      <w:start w:val="1"/>
+      <w:numFmt w:val="bullet"/>
+      <w:lvlText w:val="o"/>
+      <w:lvlJc w:val="left"/>
+      <w:pPr>
+        <w:ind w:left="1440" w:hanging="360"/>
+      </w:pPr>
+      <w:rPr>
+        <w:rFonts w:ascii="Courier New" w:hAnsi="Courier New" w:cs="Courier New" w:hint="default"/>
+      </w:rPr>
+    </w:lvl>
+    <w:lvl w:ilvl="2" w:tplc="04090005" w:tentative="1">
+      <w:start w:val="1"/>
+      <w:numFmt w:val="bullet"/>
+      <w:lvlText w:val=""/>
+      <w:lvlJc w:val="left"/>
+      <w:pPr>
+        <w:ind w:left="2160" w:hanging="360"/>
+      </w:pPr>
+      <w:rPr>
+        <w:rFonts w:ascii="Wingdings" w:hAnsi="Wingdings" w:hint="default"/>
+      </w:rPr>
+    </w:lvl>
+    <w:lvl w:ilvl="3" w:tplc="04090001" w:tentative="1">
+      <w:start w:val="1"/>
+      <w:numFmt w:val="bullet"/>
+      <w:lvlText w:val=""/>
+      <w:lvlJc w:val="left"/>
+      <w:pPr>
+        <w:ind w:left="2880" w:hanging="360"/>
+      </w:pPr>
+      <w:rPr>
+        <w:rFonts w:ascii="Symbol" w:hAnsi="Symbol" w:hint="default"/>
+      </w:rPr>
+    </w:lvl>
+    <w:lvl w:ilvl="4" w:tplc="04090003" w:tentative="1">
+      <w:start w:val="1"/>
+      <w:numFmt w:val="bullet"/>
+      <w:lvlText w:val="o"/>
+      <w:lvlJc w:val="left"/>
+      <w:pPr>
+        <w:ind w:left="3600" w:hanging="360"/>
+      </w:pPr>
+      <w:rPr>
+        <w:rFonts w:ascii="Courier New" w:hAnsi="Courier New" w:cs="Courier New" w:hint="default"/>
+      </w:rPr>
+    </w:lvl>
+    <w:lvl w:ilvl="5" w:tplc="04090005" w:tentative="1">
+      <w:start w:val="1"/>
+      <w:numFmt w:val="bullet"/>
+      <w:lvlText w:val=""/>
+      <w:lvlJc w:val="left"/>
+      <w:pPr>
+        <w:ind w:left="4320" w:hanging="360"/>
+      </w:pPr>
+      <w:rPr>
+        <w:rFonts w:ascii="Wingdings" w:hAnsi="Wingdings" w:hint="default"/>
+      </w:rPr>
+    </w:lvl>
+    <w:lvl w:ilvl="6" w:tplc="04090001" w:tentative="1">
+      <w:start w:val="1"/>
+      <w:numFmt w:val="bullet"/>
+      <w:lvlText w:val=""/>
+      <w:lvlJc w:val="left"/>
+      <w:pPr>
+        <w:ind w:left="5040" w:hanging="360"/>
+      </w:pPr>
+      <w:rPr>
+        <w:rFonts w:ascii="Symbol" w:hAnsi="Symbol" w:hint="default"/>
+      </w:rPr>
+    </w:lvl>
+    <w:lvl w:ilvl="7" w:tplc="04090003" w:tentative="1">
+      <w:start w:val="1"/>
+      <w:numFmt w:val="bullet"/>
+      <w:lvlText w:val="o"/>
+      <w:lvlJc w:val="left"/>
+      <w:pPr>
+        <w:ind w:left="5760" w:hanging="360"/>
+      </w:pPr>
+      <w:rPr>
+        <w:rFonts w:ascii="Courier New" w:hAnsi="Courier New" w:cs="Courier New" w:hint="default"/>
+      </w:rPr>
+    </w:lvl>
+    <w:lvl w:ilvl="8" w:tplc="04090005" w:tentative="1">
+      <w:start w:val="1"/>
+      <w:numFmt w:val="bullet"/>
+      <w:lvlText w:val=""/>
+      <w:lvlJc w:val="left"/>
+      <w:pPr>
+        <w:ind w:left="6480" w:hanging="360"/>
+      </w:pPr>
+      <w:rPr>
+        <w:rFonts w:ascii="Wingdings" w:hAnsi="Wingdings" w:hint="default"/>
+      </w:rPr>
+    </w:lvl>
+  </w:abstractNum>
+  <w:abstractNum w:abstractNumId="4">
+    <w:nsid w:val="7AE6213F"/>
+    <w:multiLevelType w:val="hybridMultilevel"/>
+    <w:tmpl w:val="584A95BA"/>
+    <w:lvl w:ilvl="0" w:tplc="04090001">
+      <w:start w:val="1"/>
+      <w:numFmt w:val="bullet"/>
+      <w:lvlText w:val=""/>
+      <w:lvlJc w:val="left"/>
+      <w:pPr>
+        <w:ind w:left="720" w:hanging="360"/>
+      </w:pPr>
+      <w:rPr>
+        <w:rFonts w:ascii="Symbol" w:hAnsi="Symbol" w:hint="default"/>
+      </w:rPr>
+    </w:lvl>
+    <w:lvl w:ilvl="1" w:tplc="04090003" w:tentative="1">
+      <w:start w:val="1"/>
+      <w:numFmt w:val="bullet"/>
+      <w:lvlText w:val="o"/>
+      <w:lvlJc w:val="left"/>
+      <w:pPr>
+        <w:ind w:left="1440" w:hanging="360"/>
+      </w:pPr>
+      <w:rPr>
+        <w:rFonts w:ascii="Courier New" w:hAnsi="Courier New" w:cs="Courier New" w:hint="default"/>
+      </w:rPr>
+    </w:lvl>
+    <w:lvl w:ilvl="2" w:tplc="04090005" w:tentative="1">
+      <w:start w:val="1"/>
+      <w:numFmt w:val="bullet"/>
+      <w:lvlText w:val=""/>
+      <w:lvlJc w:val="left"/>
+      <w:pPr>
+        <w:ind w:left="2160" w:hanging="360"/>
+      </w:pPr>
+      <w:rPr>
+        <w:rFonts w:ascii="Wingdings" w:hAnsi="Wingdings" w:hint="default"/>
+      </w:rPr>
+    </w:lvl>
+    <w:lvl w:ilvl="3" w:tplc="04090001" w:tentative="1">
+      <w:start w:val="1"/>
+      <w:numFmt w:val="bullet"/>
+      <w:lvlText w:val=""/>
+      <w:lvlJc w:val="left"/>
+      <w:pPr>
+        <w:ind w:left="2880" w:hanging="360"/>
+      </w:pPr>
+      <w:rPr>
+        <w:rFonts w:ascii="Symbol" w:hAnsi="Symbol" w:hint="default"/>
+      </w:rPr>
+    </w:lvl>
+    <w:lvl w:ilvl="4" w:tplc="04090003" w:tentative="1">
+      <w:start w:val="1"/>
+      <w:numFmt w:val="bullet"/>
+      <w:lvlText w:val="o"/>
+      <w:lvlJc w:val="left"/>
+      <w:pPr>
+        <w:ind w:left="3600" w:hanging="360"/>
+      </w:pPr>
+      <w:rPr>
+        <w:rFonts w:ascii="Courier New" w:hAnsi="Courier New" w:cs="Courier New" w:hint="default"/>
+      </w:rPr>
+    </w:lvl>
+    <w:lvl w:ilvl="5" w:tplc="04090005" w:tentative="1">
+      <w:start w:val="1"/>
+      <w:numFmt w:val="bullet"/>
+      <w:lvlText w:val=""/>
+      <w:lvlJc w:val="left"/>
+      <w:pPr>
+        <w:ind w:left="4320" w:hanging="360"/>
+      </w:pPr>
+      <w:rPr>
+        <w:rFonts w:ascii="Wingdings" w:hAnsi="Wingdings" w:hint="default"/>
+      </w:rPr>
+    </w:lvl>
+    <w:lvl w:ilvl="6" w:tplc="04090001" w:tentative="1">
+      <w:start w:val="1"/>
+      <w:numFmt w:val="bullet"/>
+      <w:lvlText w:val=""/>
+      <w:lvlJc w:val="left"/>
+      <w:pPr>
+        <w:ind w:left="5040" w:hanging="360"/>
+      </w:pPr>
+      <w:rPr>
+        <w:rFonts w:ascii="Symbol" w:hAnsi="Symbol" w:hint="default"/>
+      </w:rPr>
+    </w:lvl>
+    <w:lvl w:ilvl="7" w:tplc="04090003" w:tentative="1">
+      <w:start w:val="1"/>
+      <w:numFmt w:val="bullet"/>
+      <w:lvlText w:val="o"/>
+      <w:lvlJc w:val="left"/>
+      <w:pPr>
+        <w:ind w:left="5760" w:hanging="360"/>
+      </w:pPr>
+      <w:rPr>
+        <w:rFonts w:ascii="Courier New" w:hAnsi="Courier New" w:cs="Courier New" w:hint="default"/>
+      </w:rPr>
+    </w:lvl>
+    <w:lvl w:ilvl="8" w:tplc="04090005" w:tentative="1">
+      <w:start w:val="1"/>
+      <w:numFmt w:val="bullet"/>
+      <w:lvlText w:val=""/>
+      <w:lvlJc w:val="left"/>
+      <w:pPr>
+        <w:ind w:left="6480" w:hanging="360"/>
+      </w:pPr>
+      <w:rPr>
+        <w:rFonts w:ascii="Wingdings" w:hAnsi="Wingdings" w:hint="default"/>
+      </w:rPr>
+    </w:lvl>
+  </w:abstractNum>
   <w:num w:numId="1">
+    <w:abstractNumId w:val="1"/>
+  </w:num>
+  <w:num w:numId="2">
+    <w:abstractNumId w:val="3"/>
+  </w:num>
+  <w:num w:numId="3">
+    <w:abstractNumId w:val="2"/>
+  </w:num>
+  <w:num w:numId="4">
+    <w:abstractNumId w:val="4"/>
+  </w:num>
+  <w:num w:numId="5">
     <w:abstractNumId w:val="0"/>
   </w:num>
 </w:numbering>
@@ -11337,47 +12857,16 @@
       </w:tblCellMar>
     </w:tblPr>
   </w:style>
-  <w:style w:type="paragraph" w:styleId="Header">
-    <w:name w:val="header"/>
+  <w:style w:type="paragraph" w:styleId="ListParagraph">
+    <w:name w:val="List Paragraph"/>
     <w:basedOn w:val="Normal"/>
-    <w:link w:val="HeaderChar"/>
-    <w:uiPriority w:val="99"/>
-    <w:unhideWhenUsed/>
-    <w:rsid w:val="00A63440"/>
+    <w:uiPriority w:val="34"/>
+    <w:qFormat/>
+    <w:rsid w:val="00F2470E"/>
     <w:pPr>
-      <w:tabs>
-        <w:tab w:val="center" w:pos="4680"/>
-        <w:tab w:val="right" w:pos="9360"/>
-      </w:tabs>
+      <w:ind w:left="720"/>
+      <w:contextualSpacing/>
     </w:pPr>
-  </w:style>
-  <w:style w:type="character" w:customStyle="1" w:styleId="HeaderChar">
-    <w:name w:val="Header Char"/>
-    <w:basedOn w:val="DefaultParagraphFont"/>
-    <w:link w:val="Header"/>
-    <w:uiPriority w:val="99"/>
-    <w:rsid w:val="00A63440"/>
-  </w:style>
-  <w:style w:type="paragraph" w:styleId="Footer">
-    <w:name w:val="footer"/>
-    <w:basedOn w:val="Normal"/>
-    <w:link w:val="FooterChar"/>
-    <w:uiPriority w:val="99"/>
-    <w:unhideWhenUsed/>
-    <w:rsid w:val="00A63440"/>
-    <w:pPr>
-      <w:tabs>
-        <w:tab w:val="center" w:pos="4680"/>
-        <w:tab w:val="right" w:pos="9360"/>
-      </w:tabs>
-    </w:pPr>
-  </w:style>
-  <w:style w:type="character" w:customStyle="1" w:styleId="FooterChar">
-    <w:name w:val="Footer Char"/>
-    <w:basedOn w:val="DefaultParagraphFont"/>
-    <w:link w:val="Footer"/>
-    <w:uiPriority w:val="99"/>
-    <w:rsid w:val="00A63440"/>
   </w:style>
 </w:styles>
 </file>

</xml_diff>